<commit_message>
sider inkl head og footer
sider har fået header og footer. Stadig intet indhold
</commit_message>
<xml_diff>
--- a/etc/info_portfolio.docx
+++ b/etc/info_portfolio.docx
@@ -166,8 +166,6 @@
         </w:rPr>
         <w:t>Husk projektstruktur: Index.html og undersider derefter.</w:t>
       </w:r>
-      <w:bookmarkStart w:id="0" w:name="_GoBack"/>
-      <w:bookmarkEnd w:id="0"/>
     </w:p>
     <w:p>
       <w:pPr>
@@ -262,6 +260,100 @@
           <w:szCs w:val="24"/>
         </w:rPr>
       </w:pPr>
+      <w:r>
+        <w:rPr>
+          <w:sz w:val="24"/>
+          <w:szCs w:val="24"/>
+        </w:rPr>
+        <w:t xml:space="preserve">Brug ting jeg har lavet – </w:t>
+      </w:r>
+      <w:proofErr w:type="spellStart"/>
+      <w:r>
+        <w:rPr>
+          <w:sz w:val="24"/>
+          <w:szCs w:val="24"/>
+        </w:rPr>
+        <w:t>f.eks</w:t>
+      </w:r>
+      <w:proofErr w:type="spellEnd"/>
+      <w:r>
+        <w:rPr>
+          <w:sz w:val="24"/>
+          <w:szCs w:val="24"/>
+        </w:rPr>
+        <w:t>:</w:t>
+      </w:r>
+    </w:p>
+    <w:p>
+      <w:pPr>
+        <w:pStyle w:val="Listeafsnit"/>
+        <w:numPr>
+          <w:ilvl w:val="1"/>
+          <w:numId w:val="2"/>
+        </w:numPr>
+        <w:rPr>
+          <w:sz w:val="24"/>
+          <w:szCs w:val="24"/>
+        </w:rPr>
+      </w:pPr>
+      <w:r>
+        <w:rPr>
+          <w:sz w:val="24"/>
+          <w:szCs w:val="24"/>
+        </w:rPr>
+        <w:t xml:space="preserve">XD </w:t>
+      </w:r>
+      <w:proofErr w:type="spellStart"/>
+      <w:r>
+        <w:rPr>
+          <w:sz w:val="24"/>
+          <w:szCs w:val="24"/>
+        </w:rPr>
+        <w:t>portfolio</w:t>
+      </w:r>
+      <w:proofErr w:type="spellEnd"/>
+    </w:p>
+    <w:p>
+      <w:pPr>
+        <w:pStyle w:val="Listeafsnit"/>
+        <w:numPr>
+          <w:ilvl w:val="1"/>
+          <w:numId w:val="2"/>
+        </w:numPr>
+        <w:rPr>
+          <w:sz w:val="24"/>
+          <w:szCs w:val="24"/>
+        </w:rPr>
+      </w:pPr>
+      <w:r>
+        <w:rPr>
+          <w:sz w:val="24"/>
+          <w:szCs w:val="24"/>
+        </w:rPr>
+        <w:t>Photoshop bro</w:t>
+      </w:r>
+    </w:p>
+    <w:p>
+      <w:pPr>
+        <w:pStyle w:val="Listeafsnit"/>
+        <w:numPr>
+          <w:ilvl w:val="1"/>
+          <w:numId w:val="2"/>
+        </w:numPr>
+        <w:rPr>
+          <w:sz w:val="24"/>
+          <w:szCs w:val="24"/>
+        </w:rPr>
+      </w:pPr>
+      <w:r>
+        <w:rPr>
+          <w:sz w:val="24"/>
+          <w:szCs w:val="24"/>
+        </w:rPr>
+        <w:t>Bokse i HTML (tips og tricks med Morten)</w:t>
+      </w:r>
+      <w:bookmarkStart w:id="0" w:name="_GoBack"/>
+      <w:bookmarkEnd w:id="0"/>
     </w:p>
     <w:sectPr>
       <w:pgSz w:w="11906" w:h="16838"/>
@@ -380,7 +472,7 @@
         <w:rFonts w:ascii="Symbol" w:hAnsi="Symbol" w:hint="default"/>
       </w:rPr>
     </w:lvl>
-    <w:lvl w:ilvl="1" w:tplc="04060003" w:tentative="1">
+    <w:lvl w:ilvl="1" w:tplc="04060003">
       <w:start w:val="1"/>
       <w:numFmt w:val="bullet"/>
       <w:lvlText w:val="o"/>

</xml_diff>

<commit_message>
portfolio tekst så jeg forholder mig til de korrekte ting
</commit_message>
<xml_diff>
--- a/etc/info_portfolio.docx
+++ b/etc/info_portfolio.docx
@@ -17,6 +17,957 @@
         </w:rPr>
         <w:t>Portfolio</w:t>
       </w:r>
+    </w:p>
+    <w:p>
+      <w:pPr>
+        <w:shd w:val="clear" w:color="auto" w:fill="FFFFFF"/>
+        <w:spacing w:after="150" w:line="240" w:lineRule="auto"/>
+        <w:rPr>
+          <w:rFonts w:ascii="Helvetica" w:eastAsia="Times New Roman" w:hAnsi="Helvetica" w:cs="Helvetica"/>
+          <w:color w:val="333366"/>
+          <w:sz w:val="21"/>
+          <w:szCs w:val="21"/>
+          <w:lang w:eastAsia="da-DK"/>
+        </w:rPr>
+      </w:pPr>
+      <w:r>
+        <w:rPr>
+          <w:rFonts w:ascii="Helvetica" w:eastAsia="Times New Roman" w:hAnsi="Helvetica" w:cs="Helvetica"/>
+          <w:color w:val="333366"/>
+          <w:sz w:val="21"/>
+          <w:szCs w:val="21"/>
+          <w:lang w:eastAsia="da-DK"/>
+        </w:rPr>
+        <w:t xml:space="preserve">Nu er det tid til at implementere en fungerende online version af din </w:t>
+      </w:r>
+      <w:proofErr w:type="spellStart"/>
+      <w:r>
+        <w:rPr>
+          <w:rFonts w:ascii="Helvetica" w:eastAsia="Times New Roman" w:hAnsi="Helvetica" w:cs="Helvetica"/>
+          <w:color w:val="333366"/>
+          <w:sz w:val="21"/>
+          <w:szCs w:val="21"/>
+          <w:lang w:eastAsia="da-DK"/>
+        </w:rPr>
+        <w:t>portfolio</w:t>
+      </w:r>
+      <w:proofErr w:type="spellEnd"/>
+      <w:r>
+        <w:rPr>
+          <w:rFonts w:ascii="Helvetica" w:eastAsia="Times New Roman" w:hAnsi="Helvetica" w:cs="Helvetica"/>
+          <w:color w:val="333366"/>
+          <w:sz w:val="21"/>
+          <w:szCs w:val="21"/>
+          <w:lang w:eastAsia="da-DK"/>
+        </w:rPr>
+        <w:t xml:space="preserve"> i form af et website, som du udvikler fra grunden ved hjælp af HTML 5 og CSS 3. Brug din prototype som oplæg – måske kommer du tæt på det første udkast, måske tager dit projekt en ny og uventet kreativ retning?</w:t>
+      </w:r>
+    </w:p>
+    <w:p>
+      <w:pPr>
+        <w:shd w:val="clear" w:color="auto" w:fill="FFFFFF"/>
+        <w:spacing w:after="150" w:line="240" w:lineRule="auto"/>
+        <w:rPr>
+          <w:rFonts w:ascii="Helvetica" w:eastAsia="Times New Roman" w:hAnsi="Helvetica" w:cs="Helvetica"/>
+          <w:color w:val="333366"/>
+          <w:sz w:val="21"/>
+          <w:szCs w:val="21"/>
+          <w:lang w:eastAsia="da-DK"/>
+        </w:rPr>
+      </w:pPr>
+      <w:r>
+        <w:rPr>
+          <w:rFonts w:ascii="Helvetica" w:eastAsia="Times New Roman" w:hAnsi="Helvetica" w:cs="Helvetica"/>
+          <w:color w:val="333366"/>
+          <w:sz w:val="21"/>
+          <w:szCs w:val="21"/>
+          <w:lang w:eastAsia="da-DK"/>
+        </w:rPr>
+        <w:t>Du skal producere en online version og dokumentere din kode og projektstruktur på </w:t>
+      </w:r>
+      <w:hyperlink r:id="rId5" w:tgtFrame="_blank" w:history="1">
+        <w:r>
+          <w:rPr>
+            <w:rFonts w:ascii="Helvetica" w:eastAsia="Times New Roman" w:hAnsi="Helvetica" w:cs="Helvetica"/>
+            <w:color w:val="FF6500"/>
+            <w:sz w:val="21"/>
+            <w:szCs w:val="21"/>
+            <w:u w:val="single"/>
+            <w:lang w:eastAsia="da-DK"/>
+          </w:rPr>
+          <w:t>GitHub</w:t>
+        </w:r>
+      </w:hyperlink>
+      <w:r>
+        <w:rPr>
+          <w:rFonts w:ascii="Helvetica" w:eastAsia="Times New Roman" w:hAnsi="Helvetica" w:cs="Helvetica"/>
+          <w:color w:val="333366"/>
+          <w:sz w:val="21"/>
+          <w:szCs w:val="21"/>
+          <w:lang w:eastAsia="da-DK"/>
+        </w:rPr>
+        <w:t>. Vi forventer:</w:t>
+      </w:r>
+    </w:p>
+    <w:p>
+      <w:pPr>
+        <w:numPr>
+          <w:ilvl w:val="0"/>
+          <w:numId w:val="3"/>
+        </w:numPr>
+        <w:shd w:val="clear" w:color="auto" w:fill="FFFFFF"/>
+        <w:spacing w:before="100" w:beforeAutospacing="1" w:after="100" w:afterAutospacing="1" w:line="300" w:lineRule="atLeast"/>
+        <w:ind w:left="375"/>
+        <w:rPr>
+          <w:rFonts w:ascii="Helvetica" w:eastAsia="Times New Roman" w:hAnsi="Helvetica" w:cs="Helvetica"/>
+          <w:color w:val="333366"/>
+          <w:sz w:val="21"/>
+          <w:szCs w:val="21"/>
+          <w:lang w:eastAsia="da-DK"/>
+        </w:rPr>
+      </w:pPr>
+      <w:r>
+        <w:rPr>
+          <w:rFonts w:ascii="Helvetica" w:eastAsia="Times New Roman" w:hAnsi="Helvetica" w:cs="Helvetica"/>
+          <w:color w:val="333366"/>
+          <w:sz w:val="21"/>
+          <w:szCs w:val="21"/>
+          <w:lang w:eastAsia="da-DK"/>
+        </w:rPr>
+        <w:t xml:space="preserve">online version af din </w:t>
+      </w:r>
+      <w:proofErr w:type="spellStart"/>
+      <w:r>
+        <w:rPr>
+          <w:rFonts w:ascii="Helvetica" w:eastAsia="Times New Roman" w:hAnsi="Helvetica" w:cs="Helvetica"/>
+          <w:color w:val="333366"/>
+          <w:sz w:val="21"/>
+          <w:szCs w:val="21"/>
+          <w:lang w:eastAsia="da-DK"/>
+        </w:rPr>
+        <w:t>portfolio</w:t>
+      </w:r>
+      <w:proofErr w:type="spellEnd"/>
+      <w:r>
+        <w:rPr>
+          <w:rFonts w:ascii="Helvetica" w:eastAsia="Times New Roman" w:hAnsi="Helvetica" w:cs="Helvetica"/>
+          <w:color w:val="333366"/>
+          <w:sz w:val="21"/>
+          <w:szCs w:val="21"/>
+          <w:lang w:eastAsia="da-DK"/>
+        </w:rPr>
+        <w:t xml:space="preserve"> på dit Webhotel (ikke via GitHub pages ;-))</w:t>
+      </w:r>
+    </w:p>
+    <w:p>
+      <w:pPr>
+        <w:numPr>
+          <w:ilvl w:val="0"/>
+          <w:numId w:val="3"/>
+        </w:numPr>
+        <w:shd w:val="clear" w:color="auto" w:fill="FFFFFF"/>
+        <w:spacing w:before="100" w:beforeAutospacing="1" w:after="100" w:afterAutospacing="1" w:line="300" w:lineRule="atLeast"/>
+        <w:ind w:left="375"/>
+        <w:rPr>
+          <w:rFonts w:ascii="Helvetica" w:eastAsia="Times New Roman" w:hAnsi="Helvetica" w:cs="Helvetica"/>
+          <w:color w:val="333366"/>
+          <w:sz w:val="21"/>
+          <w:szCs w:val="21"/>
+          <w:lang w:eastAsia="da-DK"/>
+        </w:rPr>
+      </w:pPr>
+      <w:r>
+        <w:rPr>
+          <w:rFonts w:ascii="Helvetica" w:eastAsia="Times New Roman" w:hAnsi="Helvetica" w:cs="Helvetica"/>
+          <w:color w:val="333366"/>
+          <w:sz w:val="21"/>
+          <w:szCs w:val="21"/>
+          <w:lang w:eastAsia="da-DK"/>
+        </w:rPr>
+        <w:t xml:space="preserve">en </w:t>
+      </w:r>
+      <w:proofErr w:type="spellStart"/>
+      <w:r>
+        <w:rPr>
+          <w:rFonts w:ascii="Helvetica" w:eastAsia="Times New Roman" w:hAnsi="Helvetica" w:cs="Helvetica"/>
+          <w:color w:val="333366"/>
+          <w:sz w:val="21"/>
+          <w:szCs w:val="21"/>
+          <w:lang w:eastAsia="da-DK"/>
+        </w:rPr>
+        <w:t>repository</w:t>
+      </w:r>
+      <w:proofErr w:type="spellEnd"/>
+      <w:r>
+        <w:rPr>
+          <w:rFonts w:ascii="Helvetica" w:eastAsia="Times New Roman" w:hAnsi="Helvetica" w:cs="Helvetica"/>
+          <w:color w:val="333366"/>
+          <w:sz w:val="21"/>
+          <w:szCs w:val="21"/>
+          <w:lang w:eastAsia="da-DK"/>
+        </w:rPr>
+        <w:t xml:space="preserve"> til dit </w:t>
+      </w:r>
+      <w:proofErr w:type="spellStart"/>
+      <w:r>
+        <w:rPr>
+          <w:rFonts w:ascii="Helvetica" w:eastAsia="Times New Roman" w:hAnsi="Helvetica" w:cs="Helvetica"/>
+          <w:color w:val="333366"/>
+          <w:sz w:val="21"/>
+          <w:szCs w:val="21"/>
+          <w:lang w:eastAsia="da-DK"/>
+        </w:rPr>
+        <w:t>portfolio</w:t>
+      </w:r>
+      <w:proofErr w:type="spellEnd"/>
+      <w:r>
+        <w:rPr>
+          <w:rFonts w:ascii="Helvetica" w:eastAsia="Times New Roman" w:hAnsi="Helvetica" w:cs="Helvetica"/>
+          <w:color w:val="333366"/>
+          <w:sz w:val="21"/>
+          <w:szCs w:val="21"/>
+          <w:lang w:eastAsia="da-DK"/>
+        </w:rPr>
+        <w:t xml:space="preserve"> projekt</w:t>
+      </w:r>
+    </w:p>
+    <w:p>
+      <w:pPr>
+        <w:numPr>
+          <w:ilvl w:val="0"/>
+          <w:numId w:val="3"/>
+        </w:numPr>
+        <w:shd w:val="clear" w:color="auto" w:fill="FFFFFF"/>
+        <w:spacing w:before="100" w:beforeAutospacing="1" w:after="100" w:afterAutospacing="1" w:line="300" w:lineRule="atLeast"/>
+        <w:ind w:left="375"/>
+        <w:rPr>
+          <w:rFonts w:ascii="Helvetica" w:eastAsia="Times New Roman" w:hAnsi="Helvetica" w:cs="Helvetica"/>
+          <w:color w:val="333366"/>
+          <w:sz w:val="21"/>
+          <w:szCs w:val="21"/>
+          <w:lang w:eastAsia="da-DK"/>
+        </w:rPr>
+      </w:pPr>
+      <w:r>
+        <w:rPr>
+          <w:rFonts w:ascii="Helvetica" w:eastAsia="Times New Roman" w:hAnsi="Helvetica" w:cs="Helvetica"/>
+          <w:color w:val="333366"/>
+          <w:sz w:val="21"/>
+          <w:szCs w:val="21"/>
+          <w:lang w:eastAsia="da-DK"/>
+        </w:rPr>
+        <w:t>en passende projektstruktur (filnavne, mapper)</w:t>
+      </w:r>
+    </w:p>
+    <w:p>
+      <w:pPr>
+        <w:numPr>
+          <w:ilvl w:val="0"/>
+          <w:numId w:val="3"/>
+        </w:numPr>
+        <w:shd w:val="clear" w:color="auto" w:fill="FFFFFF"/>
+        <w:spacing w:before="100" w:beforeAutospacing="1" w:after="100" w:afterAutospacing="1" w:line="300" w:lineRule="atLeast"/>
+        <w:ind w:left="375"/>
+        <w:rPr>
+          <w:rFonts w:ascii="Helvetica" w:eastAsia="Times New Roman" w:hAnsi="Helvetica" w:cs="Helvetica"/>
+          <w:color w:val="333366"/>
+          <w:sz w:val="21"/>
+          <w:szCs w:val="21"/>
+          <w:lang w:eastAsia="da-DK"/>
+        </w:rPr>
+      </w:pPr>
+      <w:r>
+        <w:rPr>
+          <w:rFonts w:ascii="Helvetica" w:eastAsia="Times New Roman" w:hAnsi="Helvetica" w:cs="Helvetica"/>
+          <w:color w:val="333366"/>
+          <w:sz w:val="21"/>
+          <w:szCs w:val="21"/>
+          <w:lang w:eastAsia="da-DK"/>
+        </w:rPr>
+        <w:t>fejlfri kode (</w:t>
+      </w:r>
+      <w:r>
+        <w:rPr>
+          <w:rFonts w:ascii="Helvetica" w:eastAsia="Times New Roman" w:hAnsi="Helvetica" w:cs="Helvetica"/>
+          <w:b/>
+          <w:bCs/>
+          <w:color w:val="333366"/>
+          <w:sz w:val="21"/>
+          <w:szCs w:val="21"/>
+          <w:lang w:eastAsia="da-DK"/>
+        </w:rPr>
+        <w:t>valideret</w:t>
+      </w:r>
+      <w:r>
+        <w:rPr>
+          <w:rFonts w:ascii="Helvetica" w:eastAsia="Times New Roman" w:hAnsi="Helvetica" w:cs="Helvetica"/>
+          <w:color w:val="333366"/>
+          <w:sz w:val="21"/>
+          <w:szCs w:val="21"/>
+          <w:lang w:eastAsia="da-DK"/>
+        </w:rPr>
+        <w:t>!)</w:t>
+      </w:r>
+    </w:p>
+    <w:p>
+      <w:pPr>
+        <w:shd w:val="clear" w:color="auto" w:fill="FFFFFF"/>
+        <w:spacing w:after="150" w:line="240" w:lineRule="auto"/>
+        <w:rPr>
+          <w:rFonts w:ascii="Helvetica" w:eastAsia="Times New Roman" w:hAnsi="Helvetica" w:cs="Helvetica"/>
+          <w:color w:val="333366"/>
+          <w:sz w:val="21"/>
+          <w:szCs w:val="21"/>
+          <w:lang w:eastAsia="da-DK"/>
+        </w:rPr>
+      </w:pPr>
+      <w:r>
+        <w:rPr>
+          <w:rFonts w:ascii="Helvetica" w:eastAsia="Times New Roman" w:hAnsi="Helvetica" w:cs="Helvetica"/>
+          <w:color w:val="333366"/>
+          <w:sz w:val="21"/>
+          <w:szCs w:val="21"/>
+          <w:lang w:eastAsia="da-DK"/>
+        </w:rPr>
+        <w:t>Udover den tekniske implementering, er det vigtigt, at du forholder dig til følgende, når du designer dit nye website:</w:t>
+      </w:r>
+      <w:bookmarkStart w:id="0" w:name="_GoBack"/>
+      <w:bookmarkEnd w:id="0"/>
+    </w:p>
+    <w:p>
+      <w:pPr>
+        <w:numPr>
+          <w:ilvl w:val="0"/>
+          <w:numId w:val="4"/>
+        </w:numPr>
+        <w:shd w:val="clear" w:color="auto" w:fill="FFFFFF"/>
+        <w:spacing w:before="100" w:beforeAutospacing="1" w:after="100" w:afterAutospacing="1" w:line="300" w:lineRule="atLeast"/>
+        <w:ind w:left="375"/>
+        <w:rPr>
+          <w:rFonts w:ascii="Helvetica" w:eastAsia="Times New Roman" w:hAnsi="Helvetica" w:cs="Helvetica"/>
+          <w:color w:val="333366"/>
+          <w:sz w:val="21"/>
+          <w:szCs w:val="21"/>
+          <w:lang w:eastAsia="da-DK"/>
+        </w:rPr>
+      </w:pPr>
+      <w:r>
+        <w:rPr>
+          <w:rFonts w:ascii="Helvetica" w:eastAsia="Times New Roman" w:hAnsi="Helvetica" w:cs="Helvetica"/>
+          <w:color w:val="333366"/>
+          <w:sz w:val="21"/>
+          <w:szCs w:val="21"/>
+          <w:lang w:eastAsia="da-DK"/>
+        </w:rPr>
+        <w:t xml:space="preserve">Hvem skal se min </w:t>
+      </w:r>
+      <w:proofErr w:type="spellStart"/>
+      <w:r>
+        <w:rPr>
+          <w:rFonts w:ascii="Helvetica" w:eastAsia="Times New Roman" w:hAnsi="Helvetica" w:cs="Helvetica"/>
+          <w:color w:val="333366"/>
+          <w:sz w:val="21"/>
+          <w:szCs w:val="21"/>
+          <w:lang w:eastAsia="da-DK"/>
+        </w:rPr>
+        <w:t>portfolio</w:t>
+      </w:r>
+      <w:proofErr w:type="spellEnd"/>
+      <w:r>
+        <w:rPr>
+          <w:rFonts w:ascii="Helvetica" w:eastAsia="Times New Roman" w:hAnsi="Helvetica" w:cs="Helvetica"/>
+          <w:color w:val="333366"/>
+          <w:sz w:val="21"/>
+          <w:szCs w:val="21"/>
+          <w:lang w:eastAsia="da-DK"/>
+        </w:rPr>
+        <w:t xml:space="preserve"> – hvem henvender jeg mig til?</w:t>
+      </w:r>
+    </w:p>
+    <w:p>
+      <w:pPr>
+        <w:numPr>
+          <w:ilvl w:val="0"/>
+          <w:numId w:val="4"/>
+        </w:numPr>
+        <w:shd w:val="clear" w:color="auto" w:fill="FFFFFF"/>
+        <w:spacing w:before="100" w:beforeAutospacing="1" w:after="100" w:afterAutospacing="1" w:line="300" w:lineRule="atLeast"/>
+        <w:ind w:left="375"/>
+        <w:rPr>
+          <w:rFonts w:ascii="Helvetica" w:eastAsia="Times New Roman" w:hAnsi="Helvetica" w:cs="Helvetica"/>
+          <w:color w:val="333366"/>
+          <w:sz w:val="21"/>
+          <w:szCs w:val="21"/>
+          <w:lang w:eastAsia="da-DK"/>
+        </w:rPr>
+      </w:pPr>
+      <w:r>
+        <w:rPr>
+          <w:rFonts w:ascii="Helvetica" w:eastAsia="Times New Roman" w:hAnsi="Helvetica" w:cs="Helvetica"/>
+          <w:color w:val="333366"/>
+          <w:sz w:val="21"/>
+          <w:szCs w:val="21"/>
+          <w:lang w:eastAsia="da-DK"/>
+        </w:rPr>
+        <w:t>Hvordan præsenterer jeg bedst mig selv?</w:t>
+      </w:r>
+    </w:p>
+    <w:p>
+      <w:pPr>
+        <w:numPr>
+          <w:ilvl w:val="0"/>
+          <w:numId w:val="4"/>
+        </w:numPr>
+        <w:shd w:val="clear" w:color="auto" w:fill="FFFFFF"/>
+        <w:spacing w:before="100" w:beforeAutospacing="1" w:after="100" w:afterAutospacing="1" w:line="300" w:lineRule="atLeast"/>
+        <w:ind w:left="375"/>
+        <w:rPr>
+          <w:rFonts w:ascii="Helvetica" w:eastAsia="Times New Roman" w:hAnsi="Helvetica" w:cs="Helvetica"/>
+          <w:color w:val="333366"/>
+          <w:sz w:val="21"/>
+          <w:szCs w:val="21"/>
+          <w:lang w:eastAsia="da-DK"/>
+        </w:rPr>
+      </w:pPr>
+      <w:r>
+        <w:rPr>
+          <w:rFonts w:ascii="Helvetica" w:eastAsia="Times New Roman" w:hAnsi="Helvetica" w:cs="Helvetica"/>
+          <w:color w:val="333366"/>
+          <w:sz w:val="21"/>
+          <w:szCs w:val="21"/>
+          <w:lang w:eastAsia="da-DK"/>
+        </w:rPr>
+        <w:t>Hvordan formidler jeg, hvad jeg har lært indtil nu og hvad jeg håber at lære fremover?</w:t>
+      </w:r>
+    </w:p>
+    <w:p>
+      <w:pPr>
+        <w:numPr>
+          <w:ilvl w:val="0"/>
+          <w:numId w:val="4"/>
+        </w:numPr>
+        <w:shd w:val="clear" w:color="auto" w:fill="FFFFFF"/>
+        <w:spacing w:before="100" w:beforeAutospacing="1" w:after="100" w:afterAutospacing="1" w:line="300" w:lineRule="atLeast"/>
+        <w:ind w:left="375"/>
+        <w:rPr>
+          <w:rFonts w:ascii="Helvetica" w:eastAsia="Times New Roman" w:hAnsi="Helvetica" w:cs="Helvetica"/>
+          <w:color w:val="333366"/>
+          <w:sz w:val="21"/>
+          <w:szCs w:val="21"/>
+          <w:lang w:eastAsia="da-DK"/>
+        </w:rPr>
+      </w:pPr>
+      <w:r>
+        <w:rPr>
+          <w:rFonts w:ascii="Helvetica" w:eastAsia="Times New Roman" w:hAnsi="Helvetica" w:cs="Helvetica"/>
+          <w:color w:val="333366"/>
+          <w:sz w:val="21"/>
+          <w:szCs w:val="21"/>
+          <w:lang w:eastAsia="da-DK"/>
+        </w:rPr>
+        <w:t xml:space="preserve">Hvilken visuel stil og stemning ønsker jeg på min </w:t>
+      </w:r>
+      <w:proofErr w:type="spellStart"/>
+      <w:r>
+        <w:rPr>
+          <w:rFonts w:ascii="Helvetica" w:eastAsia="Times New Roman" w:hAnsi="Helvetica" w:cs="Helvetica"/>
+          <w:color w:val="333366"/>
+          <w:sz w:val="21"/>
+          <w:szCs w:val="21"/>
+          <w:lang w:eastAsia="da-DK"/>
+        </w:rPr>
+        <w:t>portfolio</w:t>
+      </w:r>
+      <w:proofErr w:type="spellEnd"/>
+      <w:r>
+        <w:rPr>
+          <w:rFonts w:ascii="Helvetica" w:eastAsia="Times New Roman" w:hAnsi="Helvetica" w:cs="Helvetica"/>
+          <w:color w:val="333366"/>
+          <w:sz w:val="21"/>
+          <w:szCs w:val="21"/>
+          <w:lang w:eastAsia="da-DK"/>
+        </w:rPr>
+        <w:t>?</w:t>
+      </w:r>
+    </w:p>
+    <w:p>
+      <w:pPr>
+        <w:numPr>
+          <w:ilvl w:val="0"/>
+          <w:numId w:val="4"/>
+        </w:numPr>
+        <w:shd w:val="clear" w:color="auto" w:fill="FFFFFF"/>
+        <w:spacing w:before="100" w:beforeAutospacing="1" w:after="100" w:afterAutospacing="1" w:line="300" w:lineRule="atLeast"/>
+        <w:ind w:left="375"/>
+        <w:rPr>
+          <w:rFonts w:ascii="Helvetica" w:eastAsia="Times New Roman" w:hAnsi="Helvetica" w:cs="Helvetica"/>
+          <w:color w:val="333366"/>
+          <w:sz w:val="21"/>
+          <w:szCs w:val="21"/>
+          <w:lang w:eastAsia="da-DK"/>
+        </w:rPr>
+      </w:pPr>
+      <w:r>
+        <w:rPr>
+          <w:rFonts w:ascii="Helvetica" w:eastAsia="Times New Roman" w:hAnsi="Helvetica" w:cs="Helvetica"/>
+          <w:color w:val="333366"/>
+          <w:sz w:val="21"/>
+          <w:szCs w:val="21"/>
+          <w:lang w:eastAsia="da-DK"/>
+        </w:rPr>
+        <w:t xml:space="preserve">Hvordan kan jeg give min </w:t>
+      </w:r>
+      <w:proofErr w:type="spellStart"/>
+      <w:r>
+        <w:rPr>
+          <w:rFonts w:ascii="Helvetica" w:eastAsia="Times New Roman" w:hAnsi="Helvetica" w:cs="Helvetica"/>
+          <w:color w:val="333366"/>
+          <w:sz w:val="21"/>
+          <w:szCs w:val="21"/>
+          <w:lang w:eastAsia="da-DK"/>
+        </w:rPr>
+        <w:t>portfolio</w:t>
+      </w:r>
+      <w:proofErr w:type="spellEnd"/>
+      <w:r>
+        <w:rPr>
+          <w:rFonts w:ascii="Helvetica" w:eastAsia="Times New Roman" w:hAnsi="Helvetica" w:cs="Helvetica"/>
+          <w:color w:val="333366"/>
+          <w:sz w:val="21"/>
+          <w:szCs w:val="21"/>
+          <w:lang w:eastAsia="da-DK"/>
+        </w:rPr>
+        <w:t xml:space="preserve"> et personligt touch?</w:t>
+      </w:r>
+    </w:p>
+    <w:p>
+      <w:pPr>
+        <w:shd w:val="clear" w:color="auto" w:fill="FFFFFF"/>
+        <w:spacing w:after="150" w:line="240" w:lineRule="auto"/>
+        <w:rPr>
+          <w:rFonts w:ascii="Helvetica" w:eastAsia="Times New Roman" w:hAnsi="Helvetica" w:cs="Helvetica"/>
+          <w:color w:val="333366"/>
+          <w:sz w:val="21"/>
+          <w:szCs w:val="21"/>
+          <w:lang w:eastAsia="da-DK"/>
+        </w:rPr>
+      </w:pPr>
+      <w:r>
+        <w:rPr>
+          <w:rFonts w:ascii="Helvetica" w:eastAsia="Times New Roman" w:hAnsi="Helvetica" w:cs="Helvetica"/>
+          <w:color w:val="333366"/>
+          <w:sz w:val="21"/>
+          <w:szCs w:val="21"/>
+          <w:lang w:eastAsia="da-DK"/>
+        </w:rPr>
+        <w:t>Inspiration søges? -&gt;</w:t>
+      </w:r>
+      <w:hyperlink r:id="rId6" w:tgtFrame="_blank" w:history="1">
+        <w:r>
+          <w:rPr>
+            <w:rFonts w:ascii="Helvetica" w:eastAsia="Times New Roman" w:hAnsi="Helvetica" w:cs="Helvetica"/>
+            <w:b/>
+            <w:bCs/>
+            <w:color w:val="FF6500"/>
+            <w:sz w:val="21"/>
+            <w:szCs w:val="21"/>
+            <w:lang w:eastAsia="da-DK"/>
+          </w:rPr>
+          <w:t xml:space="preserve"> 50 </w:t>
+        </w:r>
+        <w:proofErr w:type="spellStart"/>
+        <w:r>
+          <w:rPr>
+            <w:rFonts w:ascii="Helvetica" w:eastAsia="Times New Roman" w:hAnsi="Helvetica" w:cs="Helvetica"/>
+            <w:b/>
+            <w:bCs/>
+            <w:color w:val="FF6500"/>
+            <w:sz w:val="21"/>
+            <w:szCs w:val="21"/>
+            <w:lang w:eastAsia="da-DK"/>
+          </w:rPr>
+          <w:t>Inspirational</w:t>
+        </w:r>
+        <w:proofErr w:type="spellEnd"/>
+        <w:r>
+          <w:rPr>
+            <w:rFonts w:ascii="Helvetica" w:eastAsia="Times New Roman" w:hAnsi="Helvetica" w:cs="Helvetica"/>
+            <w:b/>
+            <w:bCs/>
+            <w:color w:val="FF6500"/>
+            <w:sz w:val="21"/>
+            <w:szCs w:val="21"/>
+            <w:lang w:eastAsia="da-DK"/>
+          </w:rPr>
+          <w:t xml:space="preserve"> &amp; Creative Personal Portfolio Websites</w:t>
+        </w:r>
+      </w:hyperlink>
+    </w:p>
+    <w:p>
+      <w:pPr>
+        <w:shd w:val="clear" w:color="auto" w:fill="FFFFFF"/>
+        <w:spacing w:after="150" w:line="240" w:lineRule="auto"/>
+        <w:rPr>
+          <w:rFonts w:ascii="Helvetica" w:eastAsia="Times New Roman" w:hAnsi="Helvetica" w:cs="Helvetica"/>
+          <w:color w:val="333366"/>
+          <w:sz w:val="21"/>
+          <w:szCs w:val="21"/>
+          <w:lang w:eastAsia="da-DK"/>
+        </w:rPr>
+      </w:pPr>
+      <w:r>
+        <w:rPr>
+          <w:rFonts w:ascii="Helvetica" w:eastAsia="Times New Roman" w:hAnsi="Helvetica" w:cs="Helvetica"/>
+          <w:color w:val="333366"/>
+          <w:sz w:val="21"/>
+          <w:szCs w:val="21"/>
+          <w:lang w:eastAsia="da-DK"/>
+        </w:rPr>
+        <w:t xml:space="preserve">Din </w:t>
+      </w:r>
+      <w:proofErr w:type="spellStart"/>
+      <w:r>
+        <w:rPr>
+          <w:rFonts w:ascii="Helvetica" w:eastAsia="Times New Roman" w:hAnsi="Helvetica" w:cs="Helvetica"/>
+          <w:color w:val="333366"/>
+          <w:sz w:val="21"/>
+          <w:szCs w:val="21"/>
+          <w:lang w:eastAsia="da-DK"/>
+        </w:rPr>
+        <w:t>portfolio</w:t>
+      </w:r>
+      <w:proofErr w:type="spellEnd"/>
+      <w:r>
+        <w:rPr>
+          <w:rFonts w:ascii="Helvetica" w:eastAsia="Times New Roman" w:hAnsi="Helvetica" w:cs="Helvetica"/>
+          <w:color w:val="333366"/>
+          <w:sz w:val="21"/>
+          <w:szCs w:val="21"/>
+          <w:lang w:eastAsia="da-DK"/>
+        </w:rPr>
+        <w:t xml:space="preserve"> vil følge dig gennem hele din studietid og er et vigtigt redskab til præsentation af dit arbejde og din læring, samt en platform, hvor underviserne løbende kan følge din faglige udvikling og studieaktivitet.</w:t>
+      </w:r>
+    </w:p>
+    <w:p>
+      <w:pPr>
+        <w:shd w:val="clear" w:color="auto" w:fill="FFFFFF"/>
+        <w:spacing w:after="150" w:line="240" w:lineRule="auto"/>
+        <w:rPr>
+          <w:rFonts w:ascii="Helvetica" w:eastAsia="Times New Roman" w:hAnsi="Helvetica" w:cs="Helvetica"/>
+          <w:color w:val="333366"/>
+          <w:sz w:val="21"/>
+          <w:szCs w:val="21"/>
+          <w:lang w:eastAsia="da-DK"/>
+        </w:rPr>
+      </w:pPr>
+      <w:r>
+        <w:rPr>
+          <w:rFonts w:ascii="Helvetica" w:eastAsia="Times New Roman" w:hAnsi="Helvetica" w:cs="Helvetica"/>
+          <w:color w:val="333366"/>
+          <w:sz w:val="21"/>
+          <w:szCs w:val="21"/>
+          <w:lang w:eastAsia="da-DK"/>
+        </w:rPr>
+        <w:t xml:space="preserve">Flowet afsluttes med en fælles præsentationsdag, hvor vi vurderer og diskuterer jeres arbejde i plenum. Har du brug for yderligere feedback, kommentarer eller forslag til din </w:t>
+      </w:r>
+      <w:proofErr w:type="spellStart"/>
+      <w:r>
+        <w:rPr>
+          <w:rFonts w:ascii="Helvetica" w:eastAsia="Times New Roman" w:hAnsi="Helvetica" w:cs="Helvetica"/>
+          <w:color w:val="333366"/>
+          <w:sz w:val="21"/>
+          <w:szCs w:val="21"/>
+          <w:lang w:eastAsia="da-DK"/>
+        </w:rPr>
+        <w:t>portfolio</w:t>
+      </w:r>
+      <w:proofErr w:type="spellEnd"/>
+      <w:r>
+        <w:rPr>
+          <w:rFonts w:ascii="Helvetica" w:eastAsia="Times New Roman" w:hAnsi="Helvetica" w:cs="Helvetica"/>
+          <w:color w:val="333366"/>
+          <w:sz w:val="21"/>
+          <w:szCs w:val="21"/>
+          <w:lang w:eastAsia="da-DK"/>
+        </w:rPr>
+        <w:t>, kan du kontakte underviserne efterfølgende. </w:t>
+      </w:r>
+    </w:p>
+    <w:p>
+      <w:pPr>
+        <w:shd w:val="clear" w:color="auto" w:fill="FFFFFF"/>
+        <w:spacing w:after="150" w:line="240" w:lineRule="auto"/>
+        <w:rPr>
+          <w:rFonts w:ascii="Helvetica" w:eastAsia="Times New Roman" w:hAnsi="Helvetica" w:cs="Helvetica"/>
+          <w:color w:val="333366"/>
+          <w:sz w:val="21"/>
+          <w:szCs w:val="21"/>
+          <w:lang w:eastAsia="da-DK"/>
+        </w:rPr>
+      </w:pPr>
+      <w:r>
+        <w:rPr>
+          <w:rFonts w:ascii="Helvetica" w:eastAsia="Times New Roman" w:hAnsi="Helvetica" w:cs="Helvetica"/>
+          <w:color w:val="333366"/>
+          <w:sz w:val="21"/>
+          <w:szCs w:val="21"/>
+          <w:lang w:eastAsia="da-DK"/>
+        </w:rPr>
+        <w:t>Du afleverer her i opgaven:</w:t>
+      </w:r>
+    </w:p>
+    <w:p>
+      <w:pPr>
+        <w:numPr>
+          <w:ilvl w:val="0"/>
+          <w:numId w:val="5"/>
+        </w:numPr>
+        <w:shd w:val="clear" w:color="auto" w:fill="FFFFFF"/>
+        <w:spacing w:before="100" w:beforeAutospacing="1" w:after="100" w:afterAutospacing="1" w:line="300" w:lineRule="atLeast"/>
+        <w:ind w:left="375"/>
+        <w:rPr>
+          <w:rFonts w:ascii="Helvetica" w:eastAsia="Times New Roman" w:hAnsi="Helvetica" w:cs="Helvetica"/>
+          <w:color w:val="333366"/>
+          <w:sz w:val="21"/>
+          <w:szCs w:val="21"/>
+          <w:lang w:eastAsia="da-DK"/>
+        </w:rPr>
+      </w:pPr>
+      <w:r>
+        <w:rPr>
+          <w:rFonts w:ascii="Helvetica" w:eastAsia="Times New Roman" w:hAnsi="Helvetica" w:cs="Helvetica"/>
+          <w:color w:val="333366"/>
+          <w:sz w:val="21"/>
+          <w:szCs w:val="21"/>
+          <w:lang w:eastAsia="da-DK"/>
+        </w:rPr>
+        <w:t xml:space="preserve">Et link direkte til din online </w:t>
+      </w:r>
+      <w:proofErr w:type="spellStart"/>
+      <w:r>
+        <w:rPr>
+          <w:rFonts w:ascii="Helvetica" w:eastAsia="Times New Roman" w:hAnsi="Helvetica" w:cs="Helvetica"/>
+          <w:color w:val="333366"/>
+          <w:sz w:val="21"/>
+          <w:szCs w:val="21"/>
+          <w:lang w:eastAsia="da-DK"/>
+        </w:rPr>
+        <w:t>portfolio</w:t>
+      </w:r>
+      <w:proofErr w:type="spellEnd"/>
+    </w:p>
+    <w:p>
+      <w:pPr>
+        <w:numPr>
+          <w:ilvl w:val="0"/>
+          <w:numId w:val="5"/>
+        </w:numPr>
+        <w:shd w:val="clear" w:color="auto" w:fill="FFFFFF"/>
+        <w:spacing w:before="100" w:beforeAutospacing="1" w:after="100" w:afterAutospacing="1" w:line="300" w:lineRule="atLeast"/>
+        <w:ind w:left="375"/>
+        <w:rPr>
+          <w:rFonts w:ascii="Helvetica" w:eastAsia="Times New Roman" w:hAnsi="Helvetica" w:cs="Helvetica"/>
+          <w:color w:val="333366"/>
+          <w:sz w:val="21"/>
+          <w:szCs w:val="21"/>
+          <w:lang w:eastAsia="da-DK"/>
+        </w:rPr>
+      </w:pPr>
+      <w:r>
+        <w:rPr>
+          <w:rFonts w:ascii="Helvetica" w:eastAsia="Times New Roman" w:hAnsi="Helvetica" w:cs="Helvetica"/>
+          <w:color w:val="333366"/>
+          <w:sz w:val="21"/>
+          <w:szCs w:val="21"/>
+          <w:lang w:eastAsia="da-DK"/>
+        </w:rPr>
+        <w:t xml:space="preserve">Et link til dit GitHub </w:t>
+      </w:r>
+      <w:proofErr w:type="spellStart"/>
+      <w:r>
+        <w:rPr>
+          <w:rFonts w:ascii="Helvetica" w:eastAsia="Times New Roman" w:hAnsi="Helvetica" w:cs="Helvetica"/>
+          <w:color w:val="333366"/>
+          <w:sz w:val="21"/>
+          <w:szCs w:val="21"/>
+          <w:lang w:eastAsia="da-DK"/>
+        </w:rPr>
+        <w:t>repository</w:t>
+      </w:r>
+      <w:proofErr w:type="spellEnd"/>
+    </w:p>
+    <w:p>
+      <w:pPr>
+        <w:shd w:val="clear" w:color="auto" w:fill="FFFFFF"/>
+        <w:spacing w:after="150" w:line="240" w:lineRule="auto"/>
+        <w:rPr>
+          <w:rFonts w:ascii="Helvetica" w:eastAsia="Times New Roman" w:hAnsi="Helvetica" w:cs="Helvetica"/>
+          <w:color w:val="333366"/>
+          <w:sz w:val="21"/>
+          <w:szCs w:val="21"/>
+          <w:lang w:eastAsia="da-DK"/>
+        </w:rPr>
+      </w:pPr>
+      <w:r>
+        <w:rPr>
+          <w:rFonts w:ascii="Helvetica" w:eastAsia="Times New Roman" w:hAnsi="Helvetica" w:cs="Helvetica"/>
+          <w:color w:val="333366"/>
+          <w:sz w:val="21"/>
+          <w:szCs w:val="21"/>
+          <w:lang w:eastAsia="da-DK"/>
+        </w:rPr>
+        <w:t xml:space="preserve">Projektet giver i alt 15 </w:t>
+      </w:r>
+      <w:proofErr w:type="spellStart"/>
+      <w:r>
+        <w:rPr>
+          <w:rFonts w:ascii="Helvetica" w:eastAsia="Times New Roman" w:hAnsi="Helvetica" w:cs="Helvetica"/>
+          <w:color w:val="333366"/>
+          <w:sz w:val="21"/>
+          <w:szCs w:val="21"/>
+          <w:lang w:eastAsia="da-DK"/>
+        </w:rPr>
+        <w:t>study</w:t>
+      </w:r>
+      <w:proofErr w:type="spellEnd"/>
+      <w:r>
+        <w:rPr>
+          <w:rFonts w:ascii="Helvetica" w:eastAsia="Times New Roman" w:hAnsi="Helvetica" w:cs="Helvetica"/>
+          <w:color w:val="333366"/>
+          <w:sz w:val="21"/>
+          <w:szCs w:val="21"/>
+          <w:lang w:eastAsia="da-DK"/>
+        </w:rPr>
+        <w:t xml:space="preserve"> points, som er fordelt på:</w:t>
+      </w:r>
+    </w:p>
+    <w:p>
+      <w:pPr>
+        <w:numPr>
+          <w:ilvl w:val="0"/>
+          <w:numId w:val="6"/>
+        </w:numPr>
+        <w:shd w:val="clear" w:color="auto" w:fill="FFFFFF"/>
+        <w:spacing w:before="100" w:beforeAutospacing="1" w:after="100" w:afterAutospacing="1" w:line="300" w:lineRule="atLeast"/>
+        <w:ind w:left="375"/>
+        <w:rPr>
+          <w:rFonts w:ascii="Helvetica" w:eastAsia="Times New Roman" w:hAnsi="Helvetica" w:cs="Helvetica"/>
+          <w:color w:val="333366"/>
+          <w:sz w:val="21"/>
+          <w:szCs w:val="21"/>
+          <w:lang w:eastAsia="da-DK"/>
+        </w:rPr>
+      </w:pPr>
+      <w:r>
+        <w:rPr>
+          <w:rFonts w:ascii="Helvetica" w:eastAsia="Times New Roman" w:hAnsi="Helvetica" w:cs="Helvetica"/>
+          <w:color w:val="333366"/>
+          <w:sz w:val="21"/>
+          <w:szCs w:val="21"/>
+          <w:lang w:eastAsia="da-DK"/>
+        </w:rPr>
+        <w:t xml:space="preserve">5 points for </w:t>
+      </w:r>
+      <w:proofErr w:type="gramStart"/>
+      <w:r>
+        <w:rPr>
+          <w:rFonts w:ascii="Helvetica" w:eastAsia="Times New Roman" w:hAnsi="Helvetica" w:cs="Helvetica"/>
+          <w:color w:val="333366"/>
+          <w:sz w:val="21"/>
+          <w:szCs w:val="21"/>
+          <w:lang w:eastAsia="da-DK"/>
+        </w:rPr>
+        <w:t>online versionen</w:t>
+      </w:r>
+      <w:proofErr w:type="gramEnd"/>
+    </w:p>
+    <w:p>
+      <w:pPr>
+        <w:numPr>
+          <w:ilvl w:val="0"/>
+          <w:numId w:val="6"/>
+        </w:numPr>
+        <w:shd w:val="clear" w:color="auto" w:fill="FFFFFF"/>
+        <w:spacing w:before="100" w:beforeAutospacing="1" w:after="100" w:afterAutospacing="1" w:line="300" w:lineRule="atLeast"/>
+        <w:ind w:left="375"/>
+        <w:rPr>
+          <w:rFonts w:ascii="Helvetica" w:eastAsia="Times New Roman" w:hAnsi="Helvetica" w:cs="Helvetica"/>
+          <w:color w:val="333366"/>
+          <w:sz w:val="21"/>
+          <w:szCs w:val="21"/>
+          <w:lang w:eastAsia="da-DK"/>
+        </w:rPr>
+      </w:pPr>
+      <w:r>
+        <w:rPr>
+          <w:rFonts w:ascii="Helvetica" w:eastAsia="Times New Roman" w:hAnsi="Helvetica" w:cs="Helvetica"/>
+          <w:color w:val="333366"/>
+          <w:sz w:val="21"/>
+          <w:szCs w:val="21"/>
+          <w:lang w:eastAsia="da-DK"/>
+        </w:rPr>
+        <w:t xml:space="preserve">5 point for dokumentation på </w:t>
+      </w:r>
+      <w:proofErr w:type="spellStart"/>
+      <w:r>
+        <w:rPr>
+          <w:rFonts w:ascii="Helvetica" w:eastAsia="Times New Roman" w:hAnsi="Helvetica" w:cs="Helvetica"/>
+          <w:color w:val="333366"/>
+          <w:sz w:val="21"/>
+          <w:szCs w:val="21"/>
+          <w:lang w:eastAsia="da-DK"/>
+        </w:rPr>
+        <w:t>Github</w:t>
+      </w:r>
+      <w:proofErr w:type="spellEnd"/>
+      <w:r>
+        <w:rPr>
+          <w:rFonts w:ascii="Helvetica" w:eastAsia="Times New Roman" w:hAnsi="Helvetica" w:cs="Helvetica"/>
+          <w:color w:val="333366"/>
+          <w:sz w:val="21"/>
+          <w:szCs w:val="21"/>
+          <w:lang w:eastAsia="da-DK"/>
+        </w:rPr>
+        <w:t> </w:t>
+      </w:r>
+    </w:p>
+    <w:p>
+      <w:pPr>
+        <w:numPr>
+          <w:ilvl w:val="0"/>
+          <w:numId w:val="6"/>
+        </w:numPr>
+        <w:shd w:val="clear" w:color="auto" w:fill="FFFFFF"/>
+        <w:spacing w:before="100" w:beforeAutospacing="1" w:after="100" w:afterAutospacing="1" w:line="300" w:lineRule="atLeast"/>
+        <w:ind w:left="375"/>
+        <w:rPr>
+          <w:rFonts w:ascii="Helvetica" w:eastAsia="Times New Roman" w:hAnsi="Helvetica" w:cs="Helvetica"/>
+          <w:color w:val="333366"/>
+          <w:sz w:val="21"/>
+          <w:szCs w:val="21"/>
+          <w:lang w:eastAsia="da-DK"/>
+        </w:rPr>
+      </w:pPr>
+      <w:r>
+        <w:rPr>
+          <w:rFonts w:ascii="Helvetica" w:eastAsia="Times New Roman" w:hAnsi="Helvetica" w:cs="Helvetica"/>
+          <w:color w:val="333366"/>
+          <w:sz w:val="21"/>
+          <w:szCs w:val="21"/>
+          <w:lang w:eastAsia="da-DK"/>
+        </w:rPr>
+        <w:t>5 points for deltagelse i præsentationsdagen</w:t>
+      </w:r>
+    </w:p>
+    <w:p/>
+    <w:p>
+      <w:pPr>
+        <w:jc w:val="center"/>
+        <w:rPr>
+          <w:sz w:val="44"/>
+          <w:szCs w:val="44"/>
+        </w:rPr>
+      </w:pPr>
     </w:p>
     <w:p>
       <w:pPr>
@@ -44,6 +995,7 @@
           <w:sz w:val="24"/>
           <w:szCs w:val="24"/>
         </w:rPr>
+        <w:lastRenderedPageBreak/>
         <w:t xml:space="preserve">Brug gerne de gamle opgaver i selve </w:t>
       </w:r>
       <w:proofErr w:type="spellStart"/>
@@ -352,8 +1304,6 @@
         </w:rPr>
         <w:t>Bokse i HTML (tips og tricks med Morten)</w:t>
       </w:r>
-      <w:bookmarkStart w:id="0" w:name="_GoBack"/>
-      <w:bookmarkEnd w:id="0"/>
     </w:p>
     <w:sectPr>
       <w:pgSz w:w="11906" w:h="16838"/>
@@ -368,6 +1318,304 @@
 <file path=word/numbering.xml><?xml version="1.0" encoding="utf-8"?>
 <w:numbering xmlns:wpc="http://schemas.microsoft.com/office/word/2010/wordprocessingCanvas" xmlns:cx="http://schemas.microsoft.com/office/drawing/2014/chartex" xmlns:cx1="http://schemas.microsoft.com/office/drawing/2015/9/8/chartex" xmlns:cx2="http://schemas.microsoft.com/office/drawing/2015/10/21/chartex" xmlns:cx3="http://schemas.microsoft.com/office/drawing/2016/5/9/chartex" xmlns:cx4="http://schemas.microsoft.com/office/drawing/2016/5/10/chartex" xmlns:cx5="http://schemas.microsoft.com/office/drawing/2016/5/11/chartex" xmlns:cx6="http://schemas.microsoft.com/office/drawing/2016/5/12/chartex" xmlns:cx7="http://schemas.microsoft.com/office/drawing/2016/5/13/chartex" xmlns:cx8="http://schemas.microsoft.com/office/drawing/2016/5/14/chartex" xmlns:mc="http://schemas.openxmlformats.org/markup-compatibility/2006" xmlns:aink="http://schemas.microsoft.com/office/drawing/2016/ink" xmlns:am3d="http://schemas.microsoft.com/office/drawing/2017/model3d" xmlns:o="urn:schemas-microsoft-com:office:office" xmlns:r="http://schemas.openxmlformats.org/officeDocument/2006/relationships" xmlns:m="http://schemas.openxmlformats.org/officeDocument/2006/math" xmlns:v="urn:schemas-microsoft-com:vml" xmlns:wp14="http://schemas.microsoft.com/office/word/2010/wordprocessingDrawing" xmlns:wp="http://schemas.openxmlformats.org/drawingml/2006/wordprocessingDrawing" xmlns:w10="urn:schemas-microsoft-com:office:word" xmlns:w="http://schemas.openxmlformats.org/wordprocessingml/2006/main" xmlns:w14="http://schemas.microsoft.com/office/word/2010/wordml" xmlns:w15="http://schemas.microsoft.com/office/word/2012/wordml" xmlns:w16cid="http://schemas.microsoft.com/office/word/2016/wordml/cid" xmlns:w16se="http://schemas.microsoft.com/office/word/2015/wordml/symex" xmlns:wpg="http://schemas.microsoft.com/office/word/2010/wordprocessingGroup" xmlns:wpi="http://schemas.microsoft.com/office/word/2010/wordprocessingInk" xmlns:wne="http://schemas.microsoft.com/office/word/2006/wordml" xmlns:wps="http://schemas.microsoft.com/office/word/2010/wordprocessingShape" mc:Ignorable="w14 w15 w16se w16cid wp14">
   <w:abstractNum w:abstractNumId="0" w15:restartNumberingAfterBreak="0">
+    <w:nsid w:val="171532BA"/>
+    <w:multiLevelType w:val="multilevel"/>
+    <w:tmpl w:val="7938C22A"/>
+    <w:lvl w:ilvl="0">
+      <w:start w:val="1"/>
+      <w:numFmt w:val="bullet"/>
+      <w:lvlText w:val=""/>
+      <w:lvlJc w:val="left"/>
+      <w:pPr>
+        <w:tabs>
+          <w:tab w:val="num" w:pos="720"/>
+        </w:tabs>
+        <w:ind w:left="720" w:hanging="360"/>
+      </w:pPr>
+      <w:rPr>
+        <w:rFonts w:ascii="Symbol" w:hAnsi="Symbol" w:hint="default"/>
+        <w:sz w:val="20"/>
+      </w:rPr>
+    </w:lvl>
+    <w:lvl w:ilvl="1" w:tentative="1">
+      <w:start w:val="1"/>
+      <w:numFmt w:val="bullet"/>
+      <w:lvlText w:val="o"/>
+      <w:lvlJc w:val="left"/>
+      <w:pPr>
+        <w:tabs>
+          <w:tab w:val="num" w:pos="1440"/>
+        </w:tabs>
+        <w:ind w:left="1440" w:hanging="360"/>
+      </w:pPr>
+      <w:rPr>
+        <w:rFonts w:ascii="Courier New" w:hAnsi="Courier New" w:hint="default"/>
+        <w:sz w:val="20"/>
+      </w:rPr>
+    </w:lvl>
+    <w:lvl w:ilvl="2" w:tentative="1">
+      <w:start w:val="1"/>
+      <w:numFmt w:val="bullet"/>
+      <w:lvlText w:val=""/>
+      <w:lvlJc w:val="left"/>
+      <w:pPr>
+        <w:tabs>
+          <w:tab w:val="num" w:pos="2160"/>
+        </w:tabs>
+        <w:ind w:left="2160" w:hanging="360"/>
+      </w:pPr>
+      <w:rPr>
+        <w:rFonts w:ascii="Wingdings" w:hAnsi="Wingdings" w:hint="default"/>
+        <w:sz w:val="20"/>
+      </w:rPr>
+    </w:lvl>
+    <w:lvl w:ilvl="3" w:tentative="1">
+      <w:start w:val="1"/>
+      <w:numFmt w:val="bullet"/>
+      <w:lvlText w:val=""/>
+      <w:lvlJc w:val="left"/>
+      <w:pPr>
+        <w:tabs>
+          <w:tab w:val="num" w:pos="2880"/>
+        </w:tabs>
+        <w:ind w:left="2880" w:hanging="360"/>
+      </w:pPr>
+      <w:rPr>
+        <w:rFonts w:ascii="Wingdings" w:hAnsi="Wingdings" w:hint="default"/>
+        <w:sz w:val="20"/>
+      </w:rPr>
+    </w:lvl>
+    <w:lvl w:ilvl="4" w:tentative="1">
+      <w:start w:val="1"/>
+      <w:numFmt w:val="bullet"/>
+      <w:lvlText w:val=""/>
+      <w:lvlJc w:val="left"/>
+      <w:pPr>
+        <w:tabs>
+          <w:tab w:val="num" w:pos="3600"/>
+        </w:tabs>
+        <w:ind w:left="3600" w:hanging="360"/>
+      </w:pPr>
+      <w:rPr>
+        <w:rFonts w:ascii="Wingdings" w:hAnsi="Wingdings" w:hint="default"/>
+        <w:sz w:val="20"/>
+      </w:rPr>
+    </w:lvl>
+    <w:lvl w:ilvl="5" w:tentative="1">
+      <w:start w:val="1"/>
+      <w:numFmt w:val="bullet"/>
+      <w:lvlText w:val=""/>
+      <w:lvlJc w:val="left"/>
+      <w:pPr>
+        <w:tabs>
+          <w:tab w:val="num" w:pos="4320"/>
+        </w:tabs>
+        <w:ind w:left="4320" w:hanging="360"/>
+      </w:pPr>
+      <w:rPr>
+        <w:rFonts w:ascii="Wingdings" w:hAnsi="Wingdings" w:hint="default"/>
+        <w:sz w:val="20"/>
+      </w:rPr>
+    </w:lvl>
+    <w:lvl w:ilvl="6" w:tentative="1">
+      <w:start w:val="1"/>
+      <w:numFmt w:val="bullet"/>
+      <w:lvlText w:val=""/>
+      <w:lvlJc w:val="left"/>
+      <w:pPr>
+        <w:tabs>
+          <w:tab w:val="num" w:pos="5040"/>
+        </w:tabs>
+        <w:ind w:left="5040" w:hanging="360"/>
+      </w:pPr>
+      <w:rPr>
+        <w:rFonts w:ascii="Wingdings" w:hAnsi="Wingdings" w:hint="default"/>
+        <w:sz w:val="20"/>
+      </w:rPr>
+    </w:lvl>
+    <w:lvl w:ilvl="7" w:tentative="1">
+      <w:start w:val="1"/>
+      <w:numFmt w:val="bullet"/>
+      <w:lvlText w:val=""/>
+      <w:lvlJc w:val="left"/>
+      <w:pPr>
+        <w:tabs>
+          <w:tab w:val="num" w:pos="5760"/>
+        </w:tabs>
+        <w:ind w:left="5760" w:hanging="360"/>
+      </w:pPr>
+      <w:rPr>
+        <w:rFonts w:ascii="Wingdings" w:hAnsi="Wingdings" w:hint="default"/>
+        <w:sz w:val="20"/>
+      </w:rPr>
+    </w:lvl>
+    <w:lvl w:ilvl="8" w:tentative="1">
+      <w:start w:val="1"/>
+      <w:numFmt w:val="bullet"/>
+      <w:lvlText w:val=""/>
+      <w:lvlJc w:val="left"/>
+      <w:pPr>
+        <w:tabs>
+          <w:tab w:val="num" w:pos="6480"/>
+        </w:tabs>
+        <w:ind w:left="6480" w:hanging="360"/>
+      </w:pPr>
+      <w:rPr>
+        <w:rFonts w:ascii="Wingdings" w:hAnsi="Wingdings" w:hint="default"/>
+        <w:sz w:val="20"/>
+      </w:rPr>
+    </w:lvl>
+  </w:abstractNum>
+  <w:abstractNum w:abstractNumId="1" w15:restartNumberingAfterBreak="0">
+    <w:nsid w:val="2DFF3EEB"/>
+    <w:multiLevelType w:val="multilevel"/>
+    <w:tmpl w:val="E9BA2656"/>
+    <w:lvl w:ilvl="0">
+      <w:start w:val="1"/>
+      <w:numFmt w:val="bullet"/>
+      <w:lvlText w:val=""/>
+      <w:lvlJc w:val="left"/>
+      <w:pPr>
+        <w:tabs>
+          <w:tab w:val="num" w:pos="720"/>
+        </w:tabs>
+        <w:ind w:left="720" w:hanging="360"/>
+      </w:pPr>
+      <w:rPr>
+        <w:rFonts w:ascii="Symbol" w:hAnsi="Symbol" w:hint="default"/>
+        <w:sz w:val="20"/>
+      </w:rPr>
+    </w:lvl>
+    <w:lvl w:ilvl="1" w:tentative="1">
+      <w:start w:val="1"/>
+      <w:numFmt w:val="bullet"/>
+      <w:lvlText w:val="o"/>
+      <w:lvlJc w:val="left"/>
+      <w:pPr>
+        <w:tabs>
+          <w:tab w:val="num" w:pos="1440"/>
+        </w:tabs>
+        <w:ind w:left="1440" w:hanging="360"/>
+      </w:pPr>
+      <w:rPr>
+        <w:rFonts w:ascii="Courier New" w:hAnsi="Courier New" w:hint="default"/>
+        <w:sz w:val="20"/>
+      </w:rPr>
+    </w:lvl>
+    <w:lvl w:ilvl="2" w:tentative="1">
+      <w:start w:val="1"/>
+      <w:numFmt w:val="bullet"/>
+      <w:lvlText w:val=""/>
+      <w:lvlJc w:val="left"/>
+      <w:pPr>
+        <w:tabs>
+          <w:tab w:val="num" w:pos="2160"/>
+        </w:tabs>
+        <w:ind w:left="2160" w:hanging="360"/>
+      </w:pPr>
+      <w:rPr>
+        <w:rFonts w:ascii="Wingdings" w:hAnsi="Wingdings" w:hint="default"/>
+        <w:sz w:val="20"/>
+      </w:rPr>
+    </w:lvl>
+    <w:lvl w:ilvl="3" w:tentative="1">
+      <w:start w:val="1"/>
+      <w:numFmt w:val="bullet"/>
+      <w:lvlText w:val=""/>
+      <w:lvlJc w:val="left"/>
+      <w:pPr>
+        <w:tabs>
+          <w:tab w:val="num" w:pos="2880"/>
+        </w:tabs>
+        <w:ind w:left="2880" w:hanging="360"/>
+      </w:pPr>
+      <w:rPr>
+        <w:rFonts w:ascii="Wingdings" w:hAnsi="Wingdings" w:hint="default"/>
+        <w:sz w:val="20"/>
+      </w:rPr>
+    </w:lvl>
+    <w:lvl w:ilvl="4" w:tentative="1">
+      <w:start w:val="1"/>
+      <w:numFmt w:val="bullet"/>
+      <w:lvlText w:val=""/>
+      <w:lvlJc w:val="left"/>
+      <w:pPr>
+        <w:tabs>
+          <w:tab w:val="num" w:pos="3600"/>
+        </w:tabs>
+        <w:ind w:left="3600" w:hanging="360"/>
+      </w:pPr>
+      <w:rPr>
+        <w:rFonts w:ascii="Wingdings" w:hAnsi="Wingdings" w:hint="default"/>
+        <w:sz w:val="20"/>
+      </w:rPr>
+    </w:lvl>
+    <w:lvl w:ilvl="5" w:tentative="1">
+      <w:start w:val="1"/>
+      <w:numFmt w:val="bullet"/>
+      <w:lvlText w:val=""/>
+      <w:lvlJc w:val="left"/>
+      <w:pPr>
+        <w:tabs>
+          <w:tab w:val="num" w:pos="4320"/>
+        </w:tabs>
+        <w:ind w:left="4320" w:hanging="360"/>
+      </w:pPr>
+      <w:rPr>
+        <w:rFonts w:ascii="Wingdings" w:hAnsi="Wingdings" w:hint="default"/>
+        <w:sz w:val="20"/>
+      </w:rPr>
+    </w:lvl>
+    <w:lvl w:ilvl="6" w:tentative="1">
+      <w:start w:val="1"/>
+      <w:numFmt w:val="bullet"/>
+      <w:lvlText w:val=""/>
+      <w:lvlJc w:val="left"/>
+      <w:pPr>
+        <w:tabs>
+          <w:tab w:val="num" w:pos="5040"/>
+        </w:tabs>
+        <w:ind w:left="5040" w:hanging="360"/>
+      </w:pPr>
+      <w:rPr>
+        <w:rFonts w:ascii="Wingdings" w:hAnsi="Wingdings" w:hint="default"/>
+        <w:sz w:val="20"/>
+      </w:rPr>
+    </w:lvl>
+    <w:lvl w:ilvl="7" w:tentative="1">
+      <w:start w:val="1"/>
+      <w:numFmt w:val="bullet"/>
+      <w:lvlText w:val=""/>
+      <w:lvlJc w:val="left"/>
+      <w:pPr>
+        <w:tabs>
+          <w:tab w:val="num" w:pos="5760"/>
+        </w:tabs>
+        <w:ind w:left="5760" w:hanging="360"/>
+      </w:pPr>
+      <w:rPr>
+        <w:rFonts w:ascii="Wingdings" w:hAnsi="Wingdings" w:hint="default"/>
+        <w:sz w:val="20"/>
+      </w:rPr>
+    </w:lvl>
+    <w:lvl w:ilvl="8" w:tentative="1">
+      <w:start w:val="1"/>
+      <w:numFmt w:val="bullet"/>
+      <w:lvlText w:val=""/>
+      <w:lvlJc w:val="left"/>
+      <w:pPr>
+        <w:tabs>
+          <w:tab w:val="num" w:pos="6480"/>
+        </w:tabs>
+        <w:ind w:left="6480" w:hanging="360"/>
+      </w:pPr>
+      <w:rPr>
+        <w:rFonts w:ascii="Wingdings" w:hAnsi="Wingdings" w:hint="default"/>
+        <w:sz w:val="20"/>
+      </w:rPr>
+    </w:lvl>
+  </w:abstractNum>
+  <w:abstractNum w:abstractNumId="2" w15:restartNumberingAfterBreak="0">
     <w:nsid w:val="456F72FE"/>
     <w:multiLevelType w:val="hybridMultilevel"/>
     <w:tmpl w:val="B5D07952"/>
@@ -456,7 +1704,7 @@
       </w:pPr>
     </w:lvl>
   </w:abstractNum>
-  <w:abstractNum w:abstractNumId="1" w15:restartNumberingAfterBreak="0">
+  <w:abstractNum w:abstractNumId="3" w15:restartNumberingAfterBreak="0">
     <w:nsid w:val="57355F13"/>
     <w:multiLevelType w:val="hybridMultilevel"/>
     <w:tmpl w:val="34227F02"/>
@@ -569,10 +1817,320 @@
       </w:rPr>
     </w:lvl>
   </w:abstractNum>
+  <w:abstractNum w:abstractNumId="4" w15:restartNumberingAfterBreak="0">
+    <w:nsid w:val="68BA7051"/>
+    <w:multiLevelType w:val="multilevel"/>
+    <w:tmpl w:val="63C04082"/>
+    <w:lvl w:ilvl="0">
+      <w:start w:val="1"/>
+      <w:numFmt w:val="bullet"/>
+      <w:lvlText w:val=""/>
+      <w:lvlJc w:val="left"/>
+      <w:pPr>
+        <w:tabs>
+          <w:tab w:val="num" w:pos="720"/>
+        </w:tabs>
+        <w:ind w:left="720" w:hanging="360"/>
+      </w:pPr>
+      <w:rPr>
+        <w:rFonts w:ascii="Symbol" w:hAnsi="Symbol" w:hint="default"/>
+        <w:sz w:val="20"/>
+      </w:rPr>
+    </w:lvl>
+    <w:lvl w:ilvl="1" w:tentative="1">
+      <w:start w:val="1"/>
+      <w:numFmt w:val="bullet"/>
+      <w:lvlText w:val="o"/>
+      <w:lvlJc w:val="left"/>
+      <w:pPr>
+        <w:tabs>
+          <w:tab w:val="num" w:pos="1440"/>
+        </w:tabs>
+        <w:ind w:left="1440" w:hanging="360"/>
+      </w:pPr>
+      <w:rPr>
+        <w:rFonts w:ascii="Courier New" w:hAnsi="Courier New" w:hint="default"/>
+        <w:sz w:val="20"/>
+      </w:rPr>
+    </w:lvl>
+    <w:lvl w:ilvl="2" w:tentative="1">
+      <w:start w:val="1"/>
+      <w:numFmt w:val="bullet"/>
+      <w:lvlText w:val=""/>
+      <w:lvlJc w:val="left"/>
+      <w:pPr>
+        <w:tabs>
+          <w:tab w:val="num" w:pos="2160"/>
+        </w:tabs>
+        <w:ind w:left="2160" w:hanging="360"/>
+      </w:pPr>
+      <w:rPr>
+        <w:rFonts w:ascii="Wingdings" w:hAnsi="Wingdings" w:hint="default"/>
+        <w:sz w:val="20"/>
+      </w:rPr>
+    </w:lvl>
+    <w:lvl w:ilvl="3" w:tentative="1">
+      <w:start w:val="1"/>
+      <w:numFmt w:val="bullet"/>
+      <w:lvlText w:val=""/>
+      <w:lvlJc w:val="left"/>
+      <w:pPr>
+        <w:tabs>
+          <w:tab w:val="num" w:pos="2880"/>
+        </w:tabs>
+        <w:ind w:left="2880" w:hanging="360"/>
+      </w:pPr>
+      <w:rPr>
+        <w:rFonts w:ascii="Wingdings" w:hAnsi="Wingdings" w:hint="default"/>
+        <w:sz w:val="20"/>
+      </w:rPr>
+    </w:lvl>
+    <w:lvl w:ilvl="4" w:tentative="1">
+      <w:start w:val="1"/>
+      <w:numFmt w:val="bullet"/>
+      <w:lvlText w:val=""/>
+      <w:lvlJc w:val="left"/>
+      <w:pPr>
+        <w:tabs>
+          <w:tab w:val="num" w:pos="3600"/>
+        </w:tabs>
+        <w:ind w:left="3600" w:hanging="360"/>
+      </w:pPr>
+      <w:rPr>
+        <w:rFonts w:ascii="Wingdings" w:hAnsi="Wingdings" w:hint="default"/>
+        <w:sz w:val="20"/>
+      </w:rPr>
+    </w:lvl>
+    <w:lvl w:ilvl="5" w:tentative="1">
+      <w:start w:val="1"/>
+      <w:numFmt w:val="bullet"/>
+      <w:lvlText w:val=""/>
+      <w:lvlJc w:val="left"/>
+      <w:pPr>
+        <w:tabs>
+          <w:tab w:val="num" w:pos="4320"/>
+        </w:tabs>
+        <w:ind w:left="4320" w:hanging="360"/>
+      </w:pPr>
+      <w:rPr>
+        <w:rFonts w:ascii="Wingdings" w:hAnsi="Wingdings" w:hint="default"/>
+        <w:sz w:val="20"/>
+      </w:rPr>
+    </w:lvl>
+    <w:lvl w:ilvl="6" w:tentative="1">
+      <w:start w:val="1"/>
+      <w:numFmt w:val="bullet"/>
+      <w:lvlText w:val=""/>
+      <w:lvlJc w:val="left"/>
+      <w:pPr>
+        <w:tabs>
+          <w:tab w:val="num" w:pos="5040"/>
+        </w:tabs>
+        <w:ind w:left="5040" w:hanging="360"/>
+      </w:pPr>
+      <w:rPr>
+        <w:rFonts w:ascii="Wingdings" w:hAnsi="Wingdings" w:hint="default"/>
+        <w:sz w:val="20"/>
+      </w:rPr>
+    </w:lvl>
+    <w:lvl w:ilvl="7" w:tentative="1">
+      <w:start w:val="1"/>
+      <w:numFmt w:val="bullet"/>
+      <w:lvlText w:val=""/>
+      <w:lvlJc w:val="left"/>
+      <w:pPr>
+        <w:tabs>
+          <w:tab w:val="num" w:pos="5760"/>
+        </w:tabs>
+        <w:ind w:left="5760" w:hanging="360"/>
+      </w:pPr>
+      <w:rPr>
+        <w:rFonts w:ascii="Wingdings" w:hAnsi="Wingdings" w:hint="default"/>
+        <w:sz w:val="20"/>
+      </w:rPr>
+    </w:lvl>
+    <w:lvl w:ilvl="8" w:tentative="1">
+      <w:start w:val="1"/>
+      <w:numFmt w:val="bullet"/>
+      <w:lvlText w:val=""/>
+      <w:lvlJc w:val="left"/>
+      <w:pPr>
+        <w:tabs>
+          <w:tab w:val="num" w:pos="6480"/>
+        </w:tabs>
+        <w:ind w:left="6480" w:hanging="360"/>
+      </w:pPr>
+      <w:rPr>
+        <w:rFonts w:ascii="Wingdings" w:hAnsi="Wingdings" w:hint="default"/>
+        <w:sz w:val="20"/>
+      </w:rPr>
+    </w:lvl>
+  </w:abstractNum>
+  <w:abstractNum w:abstractNumId="5" w15:restartNumberingAfterBreak="0">
+    <w:nsid w:val="785934BE"/>
+    <w:multiLevelType w:val="multilevel"/>
+    <w:tmpl w:val="4216A04A"/>
+    <w:lvl w:ilvl="0">
+      <w:start w:val="1"/>
+      <w:numFmt w:val="bullet"/>
+      <w:lvlText w:val=""/>
+      <w:lvlJc w:val="left"/>
+      <w:pPr>
+        <w:tabs>
+          <w:tab w:val="num" w:pos="720"/>
+        </w:tabs>
+        <w:ind w:left="720" w:hanging="360"/>
+      </w:pPr>
+      <w:rPr>
+        <w:rFonts w:ascii="Symbol" w:hAnsi="Symbol" w:hint="default"/>
+        <w:sz w:val="20"/>
+      </w:rPr>
+    </w:lvl>
+    <w:lvl w:ilvl="1" w:tentative="1">
+      <w:start w:val="1"/>
+      <w:numFmt w:val="bullet"/>
+      <w:lvlText w:val="o"/>
+      <w:lvlJc w:val="left"/>
+      <w:pPr>
+        <w:tabs>
+          <w:tab w:val="num" w:pos="1440"/>
+        </w:tabs>
+        <w:ind w:left="1440" w:hanging="360"/>
+      </w:pPr>
+      <w:rPr>
+        <w:rFonts w:ascii="Courier New" w:hAnsi="Courier New" w:hint="default"/>
+        <w:sz w:val="20"/>
+      </w:rPr>
+    </w:lvl>
+    <w:lvl w:ilvl="2" w:tentative="1">
+      <w:start w:val="1"/>
+      <w:numFmt w:val="bullet"/>
+      <w:lvlText w:val=""/>
+      <w:lvlJc w:val="left"/>
+      <w:pPr>
+        <w:tabs>
+          <w:tab w:val="num" w:pos="2160"/>
+        </w:tabs>
+        <w:ind w:left="2160" w:hanging="360"/>
+      </w:pPr>
+      <w:rPr>
+        <w:rFonts w:ascii="Wingdings" w:hAnsi="Wingdings" w:hint="default"/>
+        <w:sz w:val="20"/>
+      </w:rPr>
+    </w:lvl>
+    <w:lvl w:ilvl="3" w:tentative="1">
+      <w:start w:val="1"/>
+      <w:numFmt w:val="bullet"/>
+      <w:lvlText w:val=""/>
+      <w:lvlJc w:val="left"/>
+      <w:pPr>
+        <w:tabs>
+          <w:tab w:val="num" w:pos="2880"/>
+        </w:tabs>
+        <w:ind w:left="2880" w:hanging="360"/>
+      </w:pPr>
+      <w:rPr>
+        <w:rFonts w:ascii="Wingdings" w:hAnsi="Wingdings" w:hint="default"/>
+        <w:sz w:val="20"/>
+      </w:rPr>
+    </w:lvl>
+    <w:lvl w:ilvl="4" w:tentative="1">
+      <w:start w:val="1"/>
+      <w:numFmt w:val="bullet"/>
+      <w:lvlText w:val=""/>
+      <w:lvlJc w:val="left"/>
+      <w:pPr>
+        <w:tabs>
+          <w:tab w:val="num" w:pos="3600"/>
+        </w:tabs>
+        <w:ind w:left="3600" w:hanging="360"/>
+      </w:pPr>
+      <w:rPr>
+        <w:rFonts w:ascii="Wingdings" w:hAnsi="Wingdings" w:hint="default"/>
+        <w:sz w:val="20"/>
+      </w:rPr>
+    </w:lvl>
+    <w:lvl w:ilvl="5" w:tentative="1">
+      <w:start w:val="1"/>
+      <w:numFmt w:val="bullet"/>
+      <w:lvlText w:val=""/>
+      <w:lvlJc w:val="left"/>
+      <w:pPr>
+        <w:tabs>
+          <w:tab w:val="num" w:pos="4320"/>
+        </w:tabs>
+        <w:ind w:left="4320" w:hanging="360"/>
+      </w:pPr>
+      <w:rPr>
+        <w:rFonts w:ascii="Wingdings" w:hAnsi="Wingdings" w:hint="default"/>
+        <w:sz w:val="20"/>
+      </w:rPr>
+    </w:lvl>
+    <w:lvl w:ilvl="6" w:tentative="1">
+      <w:start w:val="1"/>
+      <w:numFmt w:val="bullet"/>
+      <w:lvlText w:val=""/>
+      <w:lvlJc w:val="left"/>
+      <w:pPr>
+        <w:tabs>
+          <w:tab w:val="num" w:pos="5040"/>
+        </w:tabs>
+        <w:ind w:left="5040" w:hanging="360"/>
+      </w:pPr>
+      <w:rPr>
+        <w:rFonts w:ascii="Wingdings" w:hAnsi="Wingdings" w:hint="default"/>
+        <w:sz w:val="20"/>
+      </w:rPr>
+    </w:lvl>
+    <w:lvl w:ilvl="7" w:tentative="1">
+      <w:start w:val="1"/>
+      <w:numFmt w:val="bullet"/>
+      <w:lvlText w:val=""/>
+      <w:lvlJc w:val="left"/>
+      <w:pPr>
+        <w:tabs>
+          <w:tab w:val="num" w:pos="5760"/>
+        </w:tabs>
+        <w:ind w:left="5760" w:hanging="360"/>
+      </w:pPr>
+      <w:rPr>
+        <w:rFonts w:ascii="Wingdings" w:hAnsi="Wingdings" w:hint="default"/>
+        <w:sz w:val="20"/>
+      </w:rPr>
+    </w:lvl>
+    <w:lvl w:ilvl="8" w:tentative="1">
+      <w:start w:val="1"/>
+      <w:numFmt w:val="bullet"/>
+      <w:lvlText w:val=""/>
+      <w:lvlJc w:val="left"/>
+      <w:pPr>
+        <w:tabs>
+          <w:tab w:val="num" w:pos="6480"/>
+        </w:tabs>
+        <w:ind w:left="6480" w:hanging="360"/>
+      </w:pPr>
+      <w:rPr>
+        <w:rFonts w:ascii="Wingdings" w:hAnsi="Wingdings" w:hint="default"/>
+        <w:sz w:val="20"/>
+      </w:rPr>
+    </w:lvl>
+  </w:abstractNum>
   <w:num w:numId="1">
+    <w:abstractNumId w:val="2"/>
+  </w:num>
+  <w:num w:numId="2">
+    <w:abstractNumId w:val="3"/>
+  </w:num>
+  <w:num w:numId="3">
+    <w:abstractNumId w:val="5"/>
+  </w:num>
+  <w:num w:numId="4">
+    <w:abstractNumId w:val="4"/>
+  </w:num>
+  <w:num w:numId="5">
     <w:abstractNumId w:val="0"/>
   </w:num>
-  <w:num w:numId="2">
+  <w:num w:numId="6">
     <w:abstractNumId w:val="1"/>
   </w:num>
 </w:numbering>

</xml_diff>

<commit_message>
process og tanker nedfældet
</commit_message>
<xml_diff>
--- a/etc/info_portfolio.docx
+++ b/etc/info_portfolio.docx
@@ -331,8 +331,6 @@
         </w:rPr>
         <w:t>Udover den tekniske implementering, er det vigtigt, at du forholder dig til følgende, når du designer dit nye website:</w:t>
       </w:r>
-      <w:bookmarkStart w:id="0" w:name="_GoBack"/>
-      <w:bookmarkEnd w:id="0"/>
     </w:p>
     <w:p>
       <w:pPr>
@@ -1305,6 +1303,381 @@
         <w:t>Bokse i HTML (tips og tricks med Morten)</w:t>
       </w:r>
     </w:p>
+    <w:p>
+      <w:pPr>
+        <w:rPr>
+          <w:sz w:val="24"/>
+          <w:szCs w:val="24"/>
+        </w:rPr>
+      </w:pPr>
+    </w:p>
+    <w:p>
+      <w:pPr>
+        <w:pStyle w:val="Listeafsnit"/>
+        <w:numPr>
+          <w:ilvl w:val="0"/>
+          <w:numId w:val="7"/>
+        </w:numPr>
+        <w:rPr>
+          <w:b/>
+          <w:sz w:val="24"/>
+          <w:szCs w:val="24"/>
+        </w:rPr>
+      </w:pPr>
+      <w:r>
+        <w:rPr>
+          <w:b/>
+          <w:sz w:val="24"/>
+          <w:szCs w:val="24"/>
+        </w:rPr>
+        <w:t xml:space="preserve">Hvem skal se min </w:t>
+      </w:r>
+      <w:proofErr w:type="spellStart"/>
+      <w:r>
+        <w:rPr>
+          <w:b/>
+          <w:sz w:val="24"/>
+          <w:szCs w:val="24"/>
+        </w:rPr>
+        <w:t>portfolio</w:t>
+      </w:r>
+      <w:proofErr w:type="spellEnd"/>
+      <w:r>
+        <w:rPr>
+          <w:b/>
+          <w:sz w:val="24"/>
+          <w:szCs w:val="24"/>
+        </w:rPr>
+        <w:t xml:space="preserve"> – hvem henvender jeg mig til?</w:t>
+      </w:r>
+    </w:p>
+    <w:p>
+      <w:pPr>
+        <w:pStyle w:val="Listeafsnit"/>
+        <w:numPr>
+          <w:ilvl w:val="1"/>
+          <w:numId w:val="7"/>
+        </w:numPr>
+        <w:rPr>
+          <w:sz w:val="24"/>
+          <w:szCs w:val="24"/>
+        </w:rPr>
+      </w:pPr>
+      <w:r>
+        <w:rPr>
+          <w:sz w:val="24"/>
+          <w:szCs w:val="24"/>
+        </w:rPr>
+        <w:t>Primært undervisere.</w:t>
+      </w:r>
+    </w:p>
+    <w:p>
+      <w:pPr>
+        <w:pStyle w:val="Listeafsnit"/>
+        <w:numPr>
+          <w:ilvl w:val="0"/>
+          <w:numId w:val="7"/>
+        </w:numPr>
+        <w:rPr>
+          <w:b/>
+          <w:sz w:val="24"/>
+          <w:szCs w:val="24"/>
+        </w:rPr>
+      </w:pPr>
+      <w:r>
+        <w:rPr>
+          <w:b/>
+          <w:sz w:val="24"/>
+          <w:szCs w:val="24"/>
+        </w:rPr>
+        <w:t>Hvordan præsenterer jeg bedst mig selv?</w:t>
+      </w:r>
+    </w:p>
+    <w:p>
+      <w:pPr>
+        <w:pStyle w:val="Listeafsnit"/>
+        <w:numPr>
+          <w:ilvl w:val="1"/>
+          <w:numId w:val="7"/>
+        </w:numPr>
+        <w:rPr>
+          <w:sz w:val="24"/>
+          <w:szCs w:val="24"/>
+        </w:rPr>
+      </w:pPr>
+      <w:r>
+        <w:rPr>
+          <w:sz w:val="24"/>
+          <w:szCs w:val="24"/>
+        </w:rPr>
+        <w:t>I min optik præsenterer jeg bedst mig selv ved at vise hvad jeg kan og ikke mindst min forståelse af fagene og hvad jeg har lært.</w:t>
+      </w:r>
+    </w:p>
+    <w:p>
+      <w:pPr>
+        <w:pStyle w:val="Listeafsnit"/>
+        <w:numPr>
+          <w:ilvl w:val="0"/>
+          <w:numId w:val="7"/>
+        </w:numPr>
+        <w:rPr>
+          <w:b/>
+          <w:sz w:val="24"/>
+          <w:szCs w:val="24"/>
+        </w:rPr>
+      </w:pPr>
+      <w:r>
+        <w:rPr>
+          <w:b/>
+          <w:sz w:val="24"/>
+          <w:szCs w:val="24"/>
+        </w:rPr>
+        <w:t>Hvordan formidler jeg, hvad jeg har lært indtil nu og hvad jeg håber at lære fremover?</w:t>
+      </w:r>
+    </w:p>
+    <w:p>
+      <w:pPr>
+        <w:pStyle w:val="Listeafsnit"/>
+        <w:numPr>
+          <w:ilvl w:val="1"/>
+          <w:numId w:val="7"/>
+        </w:numPr>
+        <w:rPr>
+          <w:sz w:val="24"/>
+          <w:szCs w:val="24"/>
+        </w:rPr>
+      </w:pPr>
+      <w:r>
+        <w:rPr>
+          <w:sz w:val="24"/>
+          <w:szCs w:val="24"/>
+        </w:rPr>
+        <w:t>Ved fremvisning af de stillede opgaver – både case og min løsning og ikke mindst mine tanker omkring processen.</w:t>
+      </w:r>
+    </w:p>
+    <w:p>
+      <w:pPr>
+        <w:pStyle w:val="Listeafsnit"/>
+        <w:numPr>
+          <w:ilvl w:val="0"/>
+          <w:numId w:val="7"/>
+        </w:numPr>
+        <w:rPr>
+          <w:b/>
+          <w:sz w:val="24"/>
+          <w:szCs w:val="24"/>
+        </w:rPr>
+      </w:pPr>
+      <w:r>
+        <w:rPr>
+          <w:b/>
+          <w:sz w:val="24"/>
+          <w:szCs w:val="24"/>
+        </w:rPr>
+        <w:t xml:space="preserve">Hvilken visuel stil og stemning ønsker jeg på min </w:t>
+      </w:r>
+      <w:proofErr w:type="spellStart"/>
+      <w:r>
+        <w:rPr>
+          <w:b/>
+          <w:sz w:val="24"/>
+          <w:szCs w:val="24"/>
+        </w:rPr>
+        <w:t>portfolio</w:t>
+      </w:r>
+      <w:proofErr w:type="spellEnd"/>
+      <w:r>
+        <w:rPr>
+          <w:b/>
+          <w:sz w:val="24"/>
+          <w:szCs w:val="24"/>
+        </w:rPr>
+        <w:t>?</w:t>
+      </w:r>
+    </w:p>
+    <w:p>
+      <w:pPr>
+        <w:pStyle w:val="Listeafsnit"/>
+        <w:numPr>
+          <w:ilvl w:val="1"/>
+          <w:numId w:val="7"/>
+        </w:numPr>
+        <w:rPr>
+          <w:sz w:val="24"/>
+          <w:szCs w:val="24"/>
+        </w:rPr>
+      </w:pPr>
+      <w:r>
+        <w:rPr>
+          <w:sz w:val="24"/>
+          <w:szCs w:val="24"/>
+          <w:lang w:val="en-US"/>
+        </w:rPr>
+        <w:t>KISS – Keep it simple s</w:t>
+      </w:r>
+      <w:r>
+        <w:rPr>
+          <w:sz w:val="24"/>
+          <w:szCs w:val="24"/>
+          <w:lang w:val="en-US"/>
+        </w:rPr>
+        <w:t xml:space="preserve">tupid. </w:t>
+      </w:r>
+      <w:r>
+        <w:rPr>
+          <w:sz w:val="24"/>
+          <w:szCs w:val="24"/>
+        </w:rPr>
+        <w:t>Jeg elsker det simple u</w:t>
+      </w:r>
+      <w:r>
+        <w:rPr>
+          <w:sz w:val="24"/>
+          <w:szCs w:val="24"/>
+        </w:rPr>
+        <w:t xml:space="preserve">dtryk. Dog har jeg endnu ikke lært at balancere på linjen mellem simpelt og smukt, og så bare kedeligt. Jeg tror at mit </w:t>
+      </w:r>
+      <w:proofErr w:type="spellStart"/>
+      <w:r>
+        <w:rPr>
+          <w:sz w:val="24"/>
+          <w:szCs w:val="24"/>
+        </w:rPr>
+        <w:t>portfolio</w:t>
+      </w:r>
+      <w:proofErr w:type="spellEnd"/>
+      <w:r>
+        <w:rPr>
+          <w:sz w:val="24"/>
+          <w:szCs w:val="24"/>
+        </w:rPr>
+        <w:t xml:space="preserve"> er kedeligt, selvom jeg prøver at lave det simpelt med enkelte ”specielle” indskud rundt omkring på sid</w:t>
+      </w:r>
+      <w:bookmarkStart w:id="0" w:name="_GoBack"/>
+      <w:bookmarkEnd w:id="0"/>
+      <w:r>
+        <w:rPr>
+          <w:sz w:val="24"/>
+          <w:szCs w:val="24"/>
+        </w:rPr>
+        <w:t xml:space="preserve">en. </w:t>
+      </w:r>
+    </w:p>
+    <w:p>
+      <w:pPr>
+        <w:pStyle w:val="Listeafsnit"/>
+        <w:numPr>
+          <w:ilvl w:val="0"/>
+          <w:numId w:val="7"/>
+        </w:numPr>
+        <w:rPr>
+          <w:b/>
+          <w:sz w:val="24"/>
+          <w:szCs w:val="24"/>
+        </w:rPr>
+      </w:pPr>
+      <w:r>
+        <w:rPr>
+          <w:b/>
+          <w:sz w:val="24"/>
+          <w:szCs w:val="24"/>
+        </w:rPr>
+        <w:t xml:space="preserve">Hvordan kan jeg give min </w:t>
+      </w:r>
+      <w:proofErr w:type="spellStart"/>
+      <w:r>
+        <w:rPr>
+          <w:b/>
+          <w:sz w:val="24"/>
+          <w:szCs w:val="24"/>
+        </w:rPr>
+        <w:t>portfolio</w:t>
+      </w:r>
+      <w:proofErr w:type="spellEnd"/>
+      <w:r>
+        <w:rPr>
+          <w:b/>
+          <w:sz w:val="24"/>
+          <w:szCs w:val="24"/>
+        </w:rPr>
+        <w:t xml:space="preserve"> et personligt touch?</w:t>
+      </w:r>
+    </w:p>
+    <w:p>
+      <w:pPr>
+        <w:pStyle w:val="Listeafsnit"/>
+        <w:numPr>
+          <w:ilvl w:val="1"/>
+          <w:numId w:val="7"/>
+        </w:numPr>
+        <w:rPr>
+          <w:sz w:val="24"/>
+          <w:szCs w:val="24"/>
+        </w:rPr>
+      </w:pPr>
+      <w:r>
+        <w:rPr>
+          <w:sz w:val="24"/>
+          <w:szCs w:val="24"/>
+        </w:rPr>
+        <w:t xml:space="preserve">Dette er svært for mig da jeg egentlig ikke ønsker at mit </w:t>
+      </w:r>
+      <w:proofErr w:type="spellStart"/>
+      <w:r>
+        <w:rPr>
+          <w:sz w:val="24"/>
+          <w:szCs w:val="24"/>
+        </w:rPr>
+        <w:t>portfolio</w:t>
+      </w:r>
+      <w:proofErr w:type="spellEnd"/>
+      <w:r>
+        <w:rPr>
+          <w:sz w:val="24"/>
+          <w:szCs w:val="24"/>
+        </w:rPr>
+        <w:t xml:space="preserve"> skal fortælle hvem jeg er og hvad min </w:t>
+      </w:r>
+      <w:proofErr w:type="spellStart"/>
+      <w:r>
+        <w:rPr>
+          <w:sz w:val="24"/>
+          <w:szCs w:val="24"/>
+        </w:rPr>
+        <w:t>process</w:t>
+      </w:r>
+      <w:proofErr w:type="spellEnd"/>
+      <w:r>
+        <w:rPr>
+          <w:sz w:val="24"/>
+          <w:szCs w:val="24"/>
+        </w:rPr>
+        <w:t xml:space="preserve"> igennem uddannelsen er, men </w:t>
+      </w:r>
+      <w:r>
+        <w:rPr>
+          <w:i/>
+          <w:sz w:val="24"/>
+          <w:szCs w:val="24"/>
+        </w:rPr>
+        <w:t>indholdet</w:t>
+      </w:r>
+      <w:r>
+        <w:rPr>
+          <w:i/>
+          <w:sz w:val="24"/>
+          <w:szCs w:val="24"/>
+        </w:rPr>
+        <w:t xml:space="preserve"> </w:t>
+      </w:r>
+      <w:r>
+        <w:rPr>
+          <w:sz w:val="24"/>
+          <w:szCs w:val="24"/>
+        </w:rPr>
+        <w:t>derimod skal fortælle historien.</w:t>
+      </w:r>
+    </w:p>
     <w:sectPr>
       <w:pgSz w:w="11906" w:h="16838"/>
       <w:pgMar w:top="1701" w:right="1134" w:bottom="1701" w:left="1134" w:header="708" w:footer="708" w:gutter="0"/>
@@ -1616,6 +1989,119 @@
     </w:lvl>
   </w:abstractNum>
   <w:abstractNum w:abstractNumId="2" w15:restartNumberingAfterBreak="0">
+    <w:nsid w:val="35430AF8"/>
+    <w:multiLevelType w:val="hybridMultilevel"/>
+    <w:tmpl w:val="E91EA9B6"/>
+    <w:lvl w:ilvl="0" w:tplc="04060001">
+      <w:start w:val="1"/>
+      <w:numFmt w:val="bullet"/>
+      <w:lvlText w:val=""/>
+      <w:lvlJc w:val="left"/>
+      <w:pPr>
+        <w:ind w:left="720" w:hanging="360"/>
+      </w:pPr>
+      <w:rPr>
+        <w:rFonts w:ascii="Symbol" w:hAnsi="Symbol" w:hint="default"/>
+      </w:rPr>
+    </w:lvl>
+    <w:lvl w:ilvl="1" w:tplc="04060003">
+      <w:start w:val="1"/>
+      <w:numFmt w:val="bullet"/>
+      <w:lvlText w:val="o"/>
+      <w:lvlJc w:val="left"/>
+      <w:pPr>
+        <w:ind w:left="1440" w:hanging="360"/>
+      </w:pPr>
+      <w:rPr>
+        <w:rFonts w:ascii="Courier New" w:hAnsi="Courier New" w:cs="Courier New" w:hint="default"/>
+      </w:rPr>
+    </w:lvl>
+    <w:lvl w:ilvl="2" w:tplc="04060005" w:tentative="1">
+      <w:start w:val="1"/>
+      <w:numFmt w:val="bullet"/>
+      <w:lvlText w:val=""/>
+      <w:lvlJc w:val="left"/>
+      <w:pPr>
+        <w:ind w:left="2160" w:hanging="360"/>
+      </w:pPr>
+      <w:rPr>
+        <w:rFonts w:ascii="Wingdings" w:hAnsi="Wingdings" w:hint="default"/>
+      </w:rPr>
+    </w:lvl>
+    <w:lvl w:ilvl="3" w:tplc="04060001" w:tentative="1">
+      <w:start w:val="1"/>
+      <w:numFmt w:val="bullet"/>
+      <w:lvlText w:val=""/>
+      <w:lvlJc w:val="left"/>
+      <w:pPr>
+        <w:ind w:left="2880" w:hanging="360"/>
+      </w:pPr>
+      <w:rPr>
+        <w:rFonts w:ascii="Symbol" w:hAnsi="Symbol" w:hint="default"/>
+      </w:rPr>
+    </w:lvl>
+    <w:lvl w:ilvl="4" w:tplc="04060003" w:tentative="1">
+      <w:start w:val="1"/>
+      <w:numFmt w:val="bullet"/>
+      <w:lvlText w:val="o"/>
+      <w:lvlJc w:val="left"/>
+      <w:pPr>
+        <w:ind w:left="3600" w:hanging="360"/>
+      </w:pPr>
+      <w:rPr>
+        <w:rFonts w:ascii="Courier New" w:hAnsi="Courier New" w:cs="Courier New" w:hint="default"/>
+      </w:rPr>
+    </w:lvl>
+    <w:lvl w:ilvl="5" w:tplc="04060005" w:tentative="1">
+      <w:start w:val="1"/>
+      <w:numFmt w:val="bullet"/>
+      <w:lvlText w:val=""/>
+      <w:lvlJc w:val="left"/>
+      <w:pPr>
+        <w:ind w:left="4320" w:hanging="360"/>
+      </w:pPr>
+      <w:rPr>
+        <w:rFonts w:ascii="Wingdings" w:hAnsi="Wingdings" w:hint="default"/>
+      </w:rPr>
+    </w:lvl>
+    <w:lvl w:ilvl="6" w:tplc="04060001" w:tentative="1">
+      <w:start w:val="1"/>
+      <w:numFmt w:val="bullet"/>
+      <w:lvlText w:val=""/>
+      <w:lvlJc w:val="left"/>
+      <w:pPr>
+        <w:ind w:left="5040" w:hanging="360"/>
+      </w:pPr>
+      <w:rPr>
+        <w:rFonts w:ascii="Symbol" w:hAnsi="Symbol" w:hint="default"/>
+      </w:rPr>
+    </w:lvl>
+    <w:lvl w:ilvl="7" w:tplc="04060003" w:tentative="1">
+      <w:start w:val="1"/>
+      <w:numFmt w:val="bullet"/>
+      <w:lvlText w:val="o"/>
+      <w:lvlJc w:val="left"/>
+      <w:pPr>
+        <w:ind w:left="5760" w:hanging="360"/>
+      </w:pPr>
+      <w:rPr>
+        <w:rFonts w:ascii="Courier New" w:hAnsi="Courier New" w:cs="Courier New" w:hint="default"/>
+      </w:rPr>
+    </w:lvl>
+    <w:lvl w:ilvl="8" w:tplc="04060005" w:tentative="1">
+      <w:start w:val="1"/>
+      <w:numFmt w:val="bullet"/>
+      <w:lvlText w:val=""/>
+      <w:lvlJc w:val="left"/>
+      <w:pPr>
+        <w:ind w:left="6480" w:hanging="360"/>
+      </w:pPr>
+      <w:rPr>
+        <w:rFonts w:ascii="Wingdings" w:hAnsi="Wingdings" w:hint="default"/>
+      </w:rPr>
+    </w:lvl>
+  </w:abstractNum>
+  <w:abstractNum w:abstractNumId="3" w15:restartNumberingAfterBreak="0">
     <w:nsid w:val="456F72FE"/>
     <w:multiLevelType w:val="hybridMultilevel"/>
     <w:tmpl w:val="B5D07952"/>
@@ -1704,7 +2190,7 @@
       </w:pPr>
     </w:lvl>
   </w:abstractNum>
-  <w:abstractNum w:abstractNumId="3" w15:restartNumberingAfterBreak="0">
+  <w:abstractNum w:abstractNumId="4" w15:restartNumberingAfterBreak="0">
     <w:nsid w:val="57355F13"/>
     <w:multiLevelType w:val="hybridMultilevel"/>
     <w:tmpl w:val="34227F02"/>
@@ -1817,7 +2303,7 @@
       </w:rPr>
     </w:lvl>
   </w:abstractNum>
-  <w:abstractNum w:abstractNumId="4" w15:restartNumberingAfterBreak="0">
+  <w:abstractNum w:abstractNumId="5" w15:restartNumberingAfterBreak="0">
     <w:nsid w:val="68BA7051"/>
     <w:multiLevelType w:val="multilevel"/>
     <w:tmpl w:val="63C04082"/>
@@ -1966,7 +2452,7 @@
       </w:rPr>
     </w:lvl>
   </w:abstractNum>
-  <w:abstractNum w:abstractNumId="5" w15:restartNumberingAfterBreak="0">
+  <w:abstractNum w:abstractNumId="6" w15:restartNumberingAfterBreak="0">
     <w:nsid w:val="785934BE"/>
     <w:multiLevelType w:val="multilevel"/>
     <w:tmpl w:val="4216A04A"/>
@@ -2116,22 +2602,25 @@
     </w:lvl>
   </w:abstractNum>
   <w:num w:numId="1">
-    <w:abstractNumId w:val="2"/>
+    <w:abstractNumId w:val="3"/>
   </w:num>
   <w:num w:numId="2">
-    <w:abstractNumId w:val="3"/>
+    <w:abstractNumId w:val="4"/>
   </w:num>
   <w:num w:numId="3">
-    <w:abstractNumId w:val="5"/>
+    <w:abstractNumId w:val="6"/>
   </w:num>
   <w:num w:numId="4">
-    <w:abstractNumId w:val="4"/>
+    <w:abstractNumId w:val="5"/>
   </w:num>
   <w:num w:numId="5">
     <w:abstractNumId w:val="0"/>
   </w:num>
   <w:num w:numId="6">
     <w:abstractNumId w:val="1"/>
+  </w:num>
+  <w:num w:numId="7">
+    <w:abstractNumId w:val="2"/>
   </w:num>
 </w:numbering>
 </file>

</xml_diff>